<commit_message>
[BAYU SANTOSO] - COMMIT DOCUMENTATION - COMMIT EXAMPLE FOR SEQUENCE DIAGRAM
</commit_message>
<xml_diff>
--- a/Documentation/Description/E-learning Collaborative System - OOAD.docx
+++ b/Documentation/Description/E-learning Collaborative System - OOAD.docx
@@ -98,19 +98,7 @@
         <w:rPr>
           <w:color w:val="auto"/>
         </w:rPr>
-        <w:t>Internet sekarang sudah  menjadi</w:t>
-      </w:r>
-      <w:r>
-        <w:rPr>
-          <w:color w:val="auto"/>
-        </w:rPr>
-        <w:t xml:space="preserve"> salah satu kebutuhan hidup manusia. Hampir semua kegiatan manusia yang dulunya dilakukan secara nyata, sekarang dapat dilakukan melalui internet. Seperti berbelanja, bermain, bekerja, belajar dan lain sebagainya. Internet semakin maju dengan telah mewabah</w:t>
-      </w:r>
-      <w:r>
-        <w:rPr>
-          <w:color w:val="auto"/>
-        </w:rPr>
-        <w:t xml:space="preserve">nya dunia </w:t>
+        <w:t xml:space="preserve">Internet sekarang sudah  menjadi salah satu kebutuhan hidup manusia. Hampir semua kegiatan manusia yang dulunya dilakukan secara nyata, sekarang dapat dilakukan melalui internet. Seperti berbelanja, bermain, bekerja, belajar dan lain sebagainya. Internet semakin maju dengan telah mewabahnya dunia </w:t>
       </w:r>
       <w:r>
         <w:rPr>
@@ -137,19 +125,7 @@
         <w:rPr>
           <w:color w:val="auto"/>
         </w:rPr>
-        <w:t>E-learning Collaborative System atau ECS adalah sistem yang berguna untuk mengakomodasi semua orang yang menginginkan media untu</w:t>
-      </w:r>
-      <w:r>
-        <w:rPr>
-          <w:color w:val="auto"/>
-        </w:rPr>
-        <w:t>k belajar ilmu-ilmu baru secara gratis. Dengan berbasis online, ECS dapat diakses melalui berbagai macam perangkat yang dapat terhubung ke internet. Dengan demikian semua orang yang telah terhubung ke internet dapat belajar dimanapun dan kapanpun dengan me</w:t>
-      </w:r>
-      <w:r>
-        <w:rPr>
-          <w:color w:val="auto"/>
-        </w:rPr>
-        <w:t xml:space="preserve">nggunakan ECS. </w:t>
+        <w:t xml:space="preserve">E-learning Collaborative System atau ECS adalah sistem yang berguna untuk mengakomodasi semua orang yang menginginkan media untuk belajar ilmu-ilmu baru secara gratis. Dengan berbasis online, ECS dapat diakses melalui berbagai macam perangkat yang dapat terhubung ke internet. Dengan demikian semua orang yang telah terhubung ke internet dapat belajar dimanapun dan kapanpun dengan menggunakan ECS. </w:t>
       </w:r>
     </w:p>
     <w:p>
@@ -201,13 +177,7 @@
         <w:rPr>
           <w:color w:val="auto"/>
         </w:rPr>
-        <w:t xml:space="preserve"> atau dapat disingkat ECS secara umum adalah mahasiswa yang ingin belajar mengenai mata pelajaran di sekolah baik berasal dari sekolah tersebut, maupun mahasiswa dari sek</w:t>
-      </w:r>
-      <w:r>
-        <w:rPr>
-          <w:color w:val="auto"/>
-        </w:rPr>
-        <w:t xml:space="preserve">olah lain. pengguna dari sistem ini adalah admin yang mutlak harus ada, tenaga pengajar, kemudian mahasiswa, baik mahasiswa dari </w:t>
+        <w:t xml:space="preserve"> atau dapat disingkat ECS secara umum adalah mahasiswa yang ingin belajar mengenai mata pelajaran di sekolah baik berasal dari sekolah tersebut, maupun mahasiswa dari sekolah lain. pengguna dari sistem ini adalah admin yang mutlak harus ada, tenaga pengajar, kemudian mahasiswa, baik mahasiswa dari </w:t>
       </w:r>
       <w:r>
         <w:rPr>
@@ -220,13 +190,7 @@
         <w:rPr>
           <w:color w:val="auto"/>
         </w:rPr>
-        <w:t>kampus maupun mahasiswa umum yang berasal dari luar. tenaga pengajar memiliki hak akses untuk bisa mengupload materi men</w:t>
-      </w:r>
-      <w:r>
-        <w:rPr>
-          <w:color w:val="auto"/>
-        </w:rPr>
-        <w:t xml:space="preserve">genai materi pelajaran, baik berupa video maupun berupa pdf atau file yang </w:t>
+        <w:t xml:space="preserve">kampus maupun mahasiswa umum yang berasal dari luar. tenaga pengajar memiliki hak akses untuk bisa mengupload materi mengenai materi pelajaran, baik berupa video maupun berupa pdf atau file yang </w:t>
       </w:r>
       <w:r>
         <w:rPr>
@@ -272,14 +236,7 @@
           <w:i/>
           <w:color w:val="auto"/>
         </w:rPr>
-        <w:t>final tes</w:t>
-      </w:r>
-      <w:r>
-        <w:rPr>
-          <w:i/>
-          <w:color w:val="auto"/>
-        </w:rPr>
-        <w:t xml:space="preserve">t </w:t>
+        <w:t xml:space="preserve">final test </w:t>
       </w:r>
       <w:r>
         <w:rPr>
@@ -298,19 +255,7 @@
         <w:rPr>
           <w:color w:val="auto"/>
         </w:rPr>
-        <w:t xml:space="preserve"> kampus karena berhubungan dengan penilaian. pengajar juga dapat membuka forum untuk mendiskusikan mengenai mata kuliah yang diajar oleh pengajar tersebut, sehingga mahasiswa bisa lebih terbuka wawasannya. pengguna</w:t>
-      </w:r>
-      <w:r>
-        <w:rPr>
-          <w:color w:val="auto"/>
-        </w:rPr>
-        <w:t xml:space="preserve"> selanjutnya yaitu mahasiswa, mahasiswa pengguna yang berasal dari kampus lain tentu memiliki hak akses yang berbeda dengan pengguna yang berasal dari mahasiswa tersebut. mahasiswa umum dari luar kampus secara garis besar memiliki hak akses yang sama denga</w:t>
-      </w:r>
-      <w:r>
-        <w:rPr>
-          <w:color w:val="auto"/>
-        </w:rPr>
-        <w:t xml:space="preserve">n mahasiswa dari </w:t>
+        <w:t xml:space="preserve"> kampus karena berhubungan dengan penilaian. pengajar juga dapat membuka forum untuk mendiskusikan mengenai mata kuliah yang diajar oleh pengajar tersebut, sehingga mahasiswa bisa lebih terbuka wawasannya. pengguna selanjutnya yaitu mahasiswa, mahasiswa pengguna yang berasal dari kampus lain tentu memiliki hak akses yang berbeda dengan pengguna yang berasal dari mahasiswa tersebut. mahasiswa umum dari luar kampus secara garis besar memiliki hak akses yang sama dengan mahasiswa dari </w:t>
       </w:r>
       <w:r>
         <w:rPr>
@@ -360,31 +305,7 @@
         <w:rPr>
           <w:color w:val="auto"/>
         </w:rPr>
-        <w:t>Admin</w:t>
-      </w:r>
-      <w:r>
-        <w:rPr>
-          <w:color w:val="auto"/>
-        </w:rPr>
-        <w:t xml:space="preserve"> bertugas untuk memastikan sistem berjalan sebagaimana mestinya dan memastikan mahasiswa dan tenaga pengajar menggunakan sistem informasi ini dengan seharusnya. admin juga bertugas memverifikasi comment atau posting yang di post baik oleh mahasiswa maupun </w:t>
-      </w:r>
-      <w:r>
-        <w:rPr>
-          <w:color w:val="auto"/>
-        </w:rPr>
-        <w:t>dosen guna memastikan isi dari posting atau comment bebas dari hal-hal yang berbau SARA. admin juga bertugas menyediakan hak akses untuk setiap pengguna, terutama untuk mahasiswa, admin perlu memverifikasi mahasiswa yang mendaftar apakah mahasiswa tersebut</w:t>
-      </w:r>
-      <w:r>
-        <w:rPr>
-          <w:color w:val="auto"/>
-        </w:rPr>
-        <w:t xml:space="preserve"> berasal dari kampus tersebut atau kampus lain. tingkat pendidikan admin minimal adalah SMA dan memiliki keterampilan menggunakan aplikasi yang berhubungan dengan web server dan aplikasi komputer lainnya.  semua pengguna dapat diberikan pelatihan apabila d</w:t>
-      </w:r>
-      <w:r>
-        <w:rPr>
-          <w:color w:val="auto"/>
-        </w:rPr>
-        <w:t xml:space="preserve">iperlukan. </w:t>
+        <w:t xml:space="preserve">Admin bertugas untuk memastikan sistem berjalan sebagaimana mestinya dan memastikan mahasiswa dan tenaga pengajar menggunakan sistem informasi ini dengan seharusnya. admin juga bertugas memverifikasi comment atau posting yang di post baik oleh mahasiswa maupun dosen guna memastikan isi dari posting atau comment bebas dari hal-hal yang berbau SARA. admin juga bertugas menyediakan hak akses untuk setiap pengguna, terutama untuk mahasiswa, admin perlu memverifikasi mahasiswa yang mendaftar apakah mahasiswa tersebut berasal dari kampus tersebut atau kampus lain. tingkat pendidikan admin minimal adalah SMA dan memiliki keterampilan menggunakan aplikasi yang berhubungan dengan web server dan aplikasi komputer lainnya.  semua pengguna dapat diberikan pelatihan apabila diperlukan. </w:t>
       </w:r>
     </w:p>
     <w:p>
@@ -463,13 +384,7 @@
           <w:color w:val="auto"/>
         </w:rPr>
         <w:tab/>
-        <w:t>Fungsi ini dapat digunakan oleh semua orang yang mengakses sistem ECS, baik terdaftar ataupun belum terdaftar. Meskipun dapat diakses oleh umum, tetapi topik yang di disk</w:t>
-      </w:r>
-      <w:r>
-        <w:rPr>
-          <w:color w:val="auto"/>
-        </w:rPr>
-        <w:t>usikan tetap sesuai dengan fungsi dibuatnya ECS</w:t>
+        <w:t>Fungsi ini dapat digunakan oleh semua orang yang mengakses sistem ECS, baik terdaftar ataupun belum terdaftar. Meskipun dapat diakses oleh umum, tetapi topik yang di diskusikan tetap sesuai dengan fungsi dibuatnya ECS</w:t>
       </w:r>
     </w:p>
     <w:p>
@@ -505,13 +420,7 @@
           <w:color w:val="auto"/>
         </w:rPr>
         <w:tab/>
-        <w:t>Pada forum ini di bagi 2 fungsi, yang pertama adalah forum untuk pengajar memberikan diskusi tentang materi kuliah yang telah diberikan. Forum ini hanya bisa diikuti oleh user yang telah mendaf</w:t>
-      </w:r>
-      <w:r>
-        <w:rPr>
-          <w:color w:val="auto"/>
-        </w:rPr>
-        <w:t>tar mata kuliah dari dosen yang membuka forum tersebut. Forum kedua diperuntukan untuk semua user yang terdaftar dalam sistem.</w:t>
+        <w:t>Pada forum ini di bagi 2 fungsi, yang pertama adalah forum untuk pengajar memberikan diskusi tentang materi kuliah yang telah diberikan. Forum ini hanya bisa diikuti oleh user yang telah mendaftar mata kuliah dari dosen yang membuka forum tersebut. Forum kedua diperuntukan untuk semua user yang terdaftar dalam sistem.</w:t>
       </w:r>
     </w:p>
     <w:p>
@@ -546,13 +455,7 @@
         <w:rPr>
           <w:color w:val="auto"/>
         </w:rPr>
-        <w:t>pada fungsi ini pengajar dapat berinteraksi langsung dengan pelajar yang telah mendaftar ke mata kuliahnya. Interaksi y</w:t>
-      </w:r>
-      <w:r>
-        <w:rPr>
-          <w:color w:val="auto"/>
-        </w:rPr>
-        <w:t xml:space="preserve">ang dapat </w:t>
+        <w:t xml:space="preserve">pada fungsi ini pengajar dapat berinteraksi langsung dengan pelajar yang telah mendaftar ke mata kuliahnya. Interaksi yang dapat </w:t>
       </w:r>
     </w:p>
     <w:p>
@@ -658,13 +561,7 @@
           <w:color w:val="auto"/>
         </w:rPr>
         <w:tab/>
-        <w:t xml:space="preserve">Fungsi ini digunakan oleh pengakses umum agar </w:t>
-      </w:r>
-      <w:r>
-        <w:rPr>
-          <w:color w:val="auto"/>
-        </w:rPr>
-        <w:t>terdaftar sebagai mahasiswa.</w:t>
+        <w:t>Fungsi ini digunakan oleh pengakses umum agar terdaftar sebagai mahasiswa.</w:t>
       </w:r>
     </w:p>
     <w:p>
@@ -736,13 +633,7 @@
           <w:color w:val="auto"/>
         </w:rPr>
         <w:tab/>
-        <w:t>Fungsi ini digunakan oleh pelajar untuk mendownload materi yang t</w:t>
-      </w:r>
-      <w:r>
-        <w:rPr>
-          <w:color w:val="auto"/>
-        </w:rPr>
-        <w:t>elah diupload oleh pelajar</w:t>
+        <w:t>Fungsi ini digunakan oleh pelajar untuk mendownload materi yang telah diupload oleh pelajar</w:t>
       </w:r>
     </w:p>
     <w:p>
@@ -928,13 +819,7 @@
         <w:rPr>
           <w:color w:val="auto"/>
         </w:rPr>
-        <w:t>ECS</w:t>
-      </w:r>
-      <w:r>
-        <w:rPr>
-          <w:color w:val="auto"/>
-        </w:rPr>
-        <w:t xml:space="preserve"> hanya menyediakan fasilitas forum, kuis dan webinar.</w:t>
+        <w:t>ECS hanya menyediakan fasilitas forum, kuis dan webinar.</w:t>
       </w:r>
     </w:p>
     <w:p>
@@ -994,13 +879,7 @@
         <w:rPr>
           <w:color w:val="auto"/>
         </w:rPr>
-        <w:t>Pengguna ECS terik</w:t>
-      </w:r>
-      <w:r>
-        <w:rPr>
-          <w:color w:val="auto"/>
-        </w:rPr>
-        <w:t>at dengan peraturan yang ada di dalam sistem.</w:t>
+        <w:t>Pengguna ECS terikat dengan peraturan yang ada di dalam sistem.</w:t>
       </w:r>
     </w:p>
     <w:p>
@@ -1824,15 +1703,7 @@
                 <w:szCs w:val="22"/>
                 <w:lang w:val="id-ID"/>
               </w:rPr>
-              <w:t xml:space="preserve">5. Pelajar menunggu verifikasi dan </w:t>
-            </w:r>
-            <w:r>
-              <w:rPr>
-                <w:color w:val="auto"/>
-                <w:szCs w:val="22"/>
-                <w:lang w:val="id-ID"/>
-              </w:rPr>
-              <w:t>konfirmasi administrator.</w:t>
+              <w:t>5. Pelajar menunggu verifikasi dan konfirmasi administrator.</w:t>
             </w:r>
           </w:p>
         </w:tc>
@@ -1904,7 +1775,16 @@
                 <w:color w:val="auto"/>
                 <w:szCs w:val="22"/>
               </w:rPr>
-              <w:t>, maka:</w:t>
+              <w:t>, ma</w:t>
+            </w:r>
+            <w:bookmarkStart w:id="0" w:name="_GoBack"/>
+            <w:bookmarkEnd w:id="0"/>
+            <w:r>
+              <w:rPr>
+                <w:color w:val="auto"/>
+                <w:szCs w:val="22"/>
+              </w:rPr>
+              <w:t>ka:</w:t>
             </w:r>
           </w:p>
           <w:p>
@@ -1924,7 +1804,7 @@
             <w:pPr>
               <w:numPr>
                 <w:ilvl w:val="0"/>
-                <w:numId w:val="5"/>
+                <w:numId w:val="53"/>
               </w:numPr>
               <w:tabs>
                 <w:tab w:val="left" w:pos="224"/>
@@ -1942,14 +1822,7 @@
                 <w:color w:val="auto"/>
                 <w:szCs w:val="22"/>
               </w:rPr>
-              <w:t xml:space="preserve">Sistem melakukan penyimpanan </w:t>
-            </w:r>
-            <w:r>
-              <w:rPr>
-                <w:color w:val="auto"/>
-                <w:szCs w:val="22"/>
-              </w:rPr>
-              <w:t xml:space="preserve">data ke dalam data storage </w:t>
+              <w:t xml:space="preserve">Sistem melakukan penyimpanan data ke dalam data storage </w:t>
             </w:r>
             <w:r>
               <w:rPr>
@@ -3352,15 +3225,7 @@
                 <w:color w:val="auto"/>
                 <w:szCs w:val="22"/>
               </w:rPr>
-              <w:t xml:space="preserve">Nama </w:t>
-            </w:r>
-            <w:r>
-              <w:rPr>
-                <w:b/>
-                <w:color w:val="auto"/>
-                <w:szCs w:val="22"/>
-              </w:rPr>
-              <w:t>Use Case</w:t>
+              <w:t>Nama Use Case</w:t>
             </w:r>
           </w:p>
         </w:tc>
@@ -3872,15 +3737,7 @@
                 <w:szCs w:val="22"/>
                 <w:lang w:val="id-ID"/>
               </w:rPr>
-              <w:t xml:space="preserve">Pelajar umum membuka halaman </w:t>
-            </w:r>
-            <w:r>
-              <w:rPr>
-                <w:color w:val="auto"/>
-                <w:szCs w:val="22"/>
-                <w:lang w:val="id-ID"/>
-              </w:rPr>
-              <w:t>untuk melihat forum umum yang ada</w:t>
+              <w:t>Pelajar umum membuka halaman untuk melihat forum umum yang ada</w:t>
             </w:r>
             <w:r>
               <w:rPr>
@@ -4092,15 +3949,7 @@
                 <w:szCs w:val="22"/>
                 <w:lang w:val="id-ID"/>
               </w:rPr>
-              <w:t xml:space="preserve">sistem menampilkan data (judul, pertanyaan, komentar user, dll) </w:t>
-            </w:r>
-            <w:r>
-              <w:rPr>
-                <w:color w:val="auto"/>
-                <w:szCs w:val="22"/>
-                <w:lang w:val="id-ID"/>
-              </w:rPr>
-              <w:t>mengenai forum yang dipilih oleh user</w:t>
+              <w:t>sistem menampilkan data (judul, pertanyaan, komentar user, dll) mengenai forum yang dipilih oleh user</w:t>
             </w:r>
             <w:r>
               <w:rPr>
@@ -4807,15 +4656,7 @@
                 <w:szCs w:val="22"/>
                 <w:lang w:val="id-ID"/>
               </w:rPr>
-              <w:t xml:space="preserve">yang sudah didapatkan pada </w:t>
-            </w:r>
-            <w:r>
-              <w:rPr>
-                <w:color w:val="auto"/>
-                <w:szCs w:val="22"/>
-                <w:lang w:val="id-ID"/>
-              </w:rPr>
-              <w:t>saat registrasi</w:t>
+              <w:t>yang sudah didapatkan pada saat registrasi</w:t>
             </w:r>
             <w:r>
               <w:rPr>
@@ -6316,15 +6157,7 @@
                 <w:szCs w:val="22"/>
                 <w:lang w:val="id-ID"/>
               </w:rPr>
-              <w:t xml:space="preserve">Pelajar membuat komentar atau </w:t>
-            </w:r>
-            <w:r>
-              <w:rPr>
-                <w:color w:val="auto"/>
-                <w:szCs w:val="22"/>
-                <w:lang w:val="id-ID"/>
-              </w:rPr>
-              <w:t>permasalahan tentang topik yang diajukan untuk berdiskusi</w:t>
+              <w:t>Pelajar membuat komentar atau permasalahan tentang topik yang diajukan untuk berdiskusi</w:t>
             </w:r>
             <w:r>
               <w:rPr>
@@ -6742,15 +6575,7 @@
                 <w:szCs w:val="22"/>
                 <w:lang w:val="id-ID"/>
               </w:rPr>
-              <w:t xml:space="preserve">memilih menu forum, kemudian memilih topik, membuat </w:t>
-            </w:r>
-            <w:r>
-              <w:rPr>
-                <w:color w:val="auto"/>
-                <w:szCs w:val="22"/>
-                <w:lang w:val="id-ID"/>
-              </w:rPr>
-              <w:t>komentar atau permasalahan untuk memulai diskusi atau membuat komentar untuk menanggapi komentar sebelumnya.</w:t>
+              <w:t>memilih menu forum, kemudian memilih topik, membuat komentar atau permasalahan untuk memulai diskusi atau membuat komentar untuk menanggapi komentar sebelumnya.</w:t>
             </w:r>
           </w:p>
           <w:p>
@@ -6907,15 +6732,7 @@
                 <w:szCs w:val="22"/>
                 <w:lang w:val="id-ID"/>
               </w:rPr>
-              <w:t>menampilkan komentar yang t</w:t>
-            </w:r>
-            <w:r>
-              <w:rPr>
-                <w:color w:val="auto"/>
-                <w:szCs w:val="22"/>
-                <w:lang w:val="id-ID"/>
-              </w:rPr>
-              <w:t>elah aktor buat</w:t>
+              <w:t>menampilkan komentar yang telah aktor buat</w:t>
             </w:r>
             <w:r>
               <w:rPr>
@@ -7448,15 +7265,7 @@
                 <w:color w:val="auto"/>
                 <w:szCs w:val="22"/>
               </w:rPr>
-              <w:t xml:space="preserve">Aksi </w:t>
-            </w:r>
-            <w:r>
-              <w:rPr>
-                <w:b/>
-                <w:color w:val="auto"/>
-                <w:szCs w:val="22"/>
-              </w:rPr>
-              <w:t>Aktor</w:t>
+              <w:t>Aksi Aktor</w:t>
             </w:r>
           </w:p>
         </w:tc>
@@ -7648,15 +7457,7 @@
                 <w:szCs w:val="22"/>
                 <w:lang w:val="id-ID"/>
               </w:rPr>
-              <w:t xml:space="preserve">5. pengajat membuka </w:t>
-            </w:r>
-            <w:r>
-              <w:rPr>
-                <w:color w:val="auto"/>
-                <w:szCs w:val="22"/>
-                <w:lang w:val="id-ID"/>
-              </w:rPr>
-              <w:t>aplikasi dan tidak bisa membuat ujian karena belum diberikan akses oleh administrator,pengajar melakukan konfirmasi ke administrator untuk diberikan akses sebagai pengajar.</w:t>
+              <w:t>5. pengajat membuka aplikasi dan tidak bisa membuat ujian karena belum diberikan akses oleh administrator,pengajar melakukan konfirmasi ke administrator untuk diberikan akses sebagai pengajar.</w:t>
             </w:r>
           </w:p>
           <w:p>
@@ -7807,15 +7608,7 @@
                 <w:szCs w:val="22"/>
                 <w:lang w:val="sv-SE"/>
               </w:rPr>
-              <w:t xml:space="preserve">yang di-entry-kan oleh pengajar, </w:t>
-            </w:r>
-            <w:r>
-              <w:rPr>
-                <w:color w:val="auto"/>
-                <w:szCs w:val="22"/>
-                <w:lang w:val="sv-SE"/>
-              </w:rPr>
-              <w:t xml:space="preserve">kemudian sistem akan menyediakan akses ke ujian sesuai dengan lamanya ujian berlangsung sesuai dengan inputan dari pengajar, jika </w:t>
+              <w:t xml:space="preserve">yang di-entry-kan oleh pengajar, kemudian sistem akan menyediakan akses ke ujian sesuai dengan lamanya ujian berlangsung sesuai dengan inputan dari pengajar, jika </w:t>
             </w:r>
             <w:r>
               <w:rPr>
@@ -7882,15 +7675,7 @@
                 <w:szCs w:val="22"/>
                 <w:lang w:val="id-ID"/>
               </w:rPr>
-              <w:t xml:space="preserve">, apabila </w:t>
-            </w:r>
-            <w:r>
-              <w:rPr>
-                <w:color w:val="auto"/>
-                <w:szCs w:val="22"/>
-                <w:lang w:val="id-ID"/>
-              </w:rPr>
-              <w:t>pengajar sudah melakukkan konfirmasi ke administrator, sistem akan memberikan akses ke pengajar untuk bisa mengakses semua menu yang ada untuk pengajar..</w:t>
+              <w:t>, apabila pengajar sudah melakukkan konfirmasi ke administrator, sistem akan memberikan akses ke pengajar untuk bisa mengakses semua menu yang ada untuk pengajar..</w:t>
             </w:r>
           </w:p>
         </w:tc>
@@ -8183,15 +7968,7 @@
                 <w:szCs w:val="22"/>
                 <w:lang w:val="id-ID"/>
               </w:rPr>
-              <w:t xml:space="preserve">Pelajar mengikuti ujian </w:t>
-            </w:r>
-            <w:r>
-              <w:rPr>
-                <w:color w:val="auto"/>
-                <w:szCs w:val="22"/>
-                <w:lang w:val="id-ID"/>
-              </w:rPr>
-              <w:t>mata pelajaran tertentu</w:t>
+              <w:t>Pelajar mengikuti ujian mata pelajaran tertentu</w:t>
             </w:r>
             <w:r>
               <w:rPr>
@@ -8458,7 +8235,7 @@
             <w:pPr>
               <w:numPr>
                 <w:ilvl w:val="0"/>
-                <w:numId w:val="5"/>
+                <w:numId w:val="53"/>
               </w:numPr>
               <w:spacing w:line="240" w:lineRule="auto"/>
               <w:ind w:left="360"/>
@@ -8663,7 +8440,7 @@
             <w:pPr>
               <w:numPr>
                 <w:ilvl w:val="0"/>
-                <w:numId w:val="5"/>
+                <w:numId w:val="53"/>
               </w:numPr>
               <w:spacing w:line="240" w:lineRule="auto"/>
               <w:ind w:left="252" w:hanging="252"/>
@@ -8688,15 +8465,7 @@
                 <w:szCs w:val="22"/>
                 <w:lang w:val="id-ID"/>
               </w:rPr>
-              <w:t xml:space="preserve">akan memverifikasi data pelajar tersebut sudah terdaftar atau belum. Apabila belum terdaftar sistem akan menampilkan pesan kepada pelajar untuk segera mendaftar pada mata </w:t>
-            </w:r>
-            <w:r>
-              <w:rPr>
-                <w:color w:val="auto"/>
-                <w:szCs w:val="22"/>
-                <w:lang w:val="id-ID"/>
-              </w:rPr>
-              <w:t>pelajaran tersebut. Jika sudah terdaftar maka sistem akan menampilkan halaman home ujian dan pelajar hanya akan bisa melihat dan mengerjakan soal ketika waktu dan tanggal yang diinputkan oleh pengajar sesuai.</w:t>
+              <w:t>akan memverifikasi data pelajar tersebut sudah terdaftar atau belum. Apabila belum terdaftar sistem akan menampilkan pesan kepada pelajar untuk segera mendaftar pada mata pelajaran tersebut. Jika sudah terdaftar maka sistem akan menampilkan halaman home ujian dan pelajar hanya akan bisa melihat dan mengerjakan soal ketika waktu dan tanggal yang diinputkan oleh pengajar sesuai.</w:t>
             </w:r>
           </w:p>
           <w:p>
@@ -8714,7 +8483,7 @@
             <w:pPr>
               <w:numPr>
                 <w:ilvl w:val="0"/>
-                <w:numId w:val="5"/>
+                <w:numId w:val="53"/>
               </w:numPr>
               <w:spacing w:line="240" w:lineRule="auto"/>
               <w:jc w:val="both"/>
@@ -8730,15 +8499,7 @@
                 <w:szCs w:val="22"/>
                 <w:lang w:val="id-ID"/>
               </w:rPr>
-              <w:t>Jika pelajar belum pernah mengikuti ujian, mak</w:t>
-            </w:r>
-            <w:r>
-              <w:rPr>
-                <w:color w:val="auto"/>
-                <w:szCs w:val="22"/>
-                <w:lang w:val="id-ID"/>
-              </w:rPr>
-              <w:t>a s</w:t>
+              <w:t>Jika pelajar belum pernah mengikuti ujian, maka s</w:t>
             </w:r>
             <w:r>
               <w:rPr>
@@ -8754,15 +8515,7 @@
                 <w:szCs w:val="22"/>
                 <w:lang w:val="id-ID"/>
               </w:rPr>
-              <w:t xml:space="preserve">akan menampilkan soal secara random sehingga akan berbeda antara pelajar yang satu dengan pelajar yang lain. Jika pelajar sudah pernah mengikuti ujian (termasuk tidak remedial) maka  sistem akan menampilkan keterangan bahwa pelajar tersebut sudah </w:t>
-            </w:r>
-            <w:r>
-              <w:rPr>
-                <w:color w:val="auto"/>
-                <w:szCs w:val="22"/>
-                <w:lang w:val="id-ID"/>
-              </w:rPr>
-              <w:t xml:space="preserve">pernah mengikuti ujian tersebut. </w:t>
+              <w:t xml:space="preserve">akan menampilkan soal secara random sehingga akan berbeda antara pelajar yang satu dengan pelajar yang lain. Jika pelajar sudah pernah mengikuti ujian (termasuk tidak remedial) maka  sistem akan menampilkan keterangan bahwa pelajar tersebut sudah pernah mengikuti ujian tersebut. </w:t>
             </w:r>
           </w:p>
           <w:p>
@@ -9715,15 +9468,7 @@
                 <w:szCs w:val="22"/>
                 <w:lang w:val="id-ID"/>
               </w:rPr>
-              <w:t xml:space="preserve"> berhasil maka sistem aka</w:t>
-            </w:r>
-            <w:r>
-              <w:rPr>
-                <w:color w:val="auto"/>
-                <w:szCs w:val="22"/>
-                <w:lang w:val="id-ID"/>
-              </w:rPr>
-              <w:t xml:space="preserve">n memberikan keterangan bahwa materi berhasil di </w:t>
+              <w:t xml:space="preserve"> berhasil maka sistem akan memberikan keterangan bahwa materi berhasil di </w:t>
             </w:r>
             <w:r>
               <w:rPr>
@@ -10509,14 +10254,7 @@
                 <w:color w:val="auto"/>
                 <w:szCs w:val="22"/>
               </w:rPr>
-              <w:t xml:space="preserve">Pelajar mendownload materi yang </w:t>
-            </w:r>
-            <w:r>
-              <w:rPr>
-                <w:color w:val="auto"/>
-                <w:szCs w:val="22"/>
-              </w:rPr>
-              <w:t>dibutuhkan pada bagian download materi di dashboard mata pelajaran tersebut.</w:t>
+              <w:t>Pelajar mendownload materi yang dibutuhkan pada bagian download materi di dashboard mata pelajaran tersebut.</w:t>
             </w:r>
           </w:p>
           <w:p>
@@ -11177,15 +10915,7 @@
                 <w:color w:val="auto"/>
                 <w:szCs w:val="22"/>
               </w:rPr>
-              <w:t xml:space="preserve">Aksi </w:t>
-            </w:r>
-            <w:r>
-              <w:rPr>
-                <w:b/>
-                <w:color w:val="auto"/>
-                <w:szCs w:val="22"/>
-              </w:rPr>
-              <w:t>Aktor</w:t>
+              <w:t>Aksi Aktor</w:t>
             </w:r>
           </w:p>
         </w:tc>
@@ -11365,14 +11095,7 @@
                 <w:color w:val="auto"/>
                 <w:szCs w:val="22"/>
               </w:rPr>
-              <w:t xml:space="preserve">Pengajar </w:t>
-            </w:r>
-            <w:r>
-              <w:rPr>
-                <w:color w:val="auto"/>
-                <w:szCs w:val="22"/>
-              </w:rPr>
-              <w:t>masuk ke dalam menu buat webinar.</w:t>
+              <w:t>Pengajar masuk ke dalam menu buat webinar.</w:t>
             </w:r>
           </w:p>
           <w:p>
@@ -11871,14 +11594,7 @@
                 <w:color w:val="auto"/>
                 <w:szCs w:val="22"/>
               </w:rPr>
-              <w:t xml:space="preserve">Pelajar dapat mendapatkan pengajaran secara </w:t>
-            </w:r>
-            <w:r>
-              <w:rPr>
-                <w:color w:val="auto"/>
-                <w:szCs w:val="22"/>
-              </w:rPr>
-              <w:t>langsung</w:t>
+              <w:t>Pelajar dapat mendapatkan pengajaran secara langsung</w:t>
             </w:r>
           </w:p>
         </w:tc>
@@ -12206,15 +11922,7 @@
                 <w:szCs w:val="22"/>
                 <w:lang w:val="id-ID"/>
               </w:rPr>
-              <w:t xml:space="preserve">yang sudah </w:t>
-            </w:r>
-            <w:r>
-              <w:rPr>
-                <w:color w:val="auto"/>
-                <w:szCs w:val="22"/>
-                <w:lang w:val="id-ID"/>
-              </w:rPr>
-              <w:t>didapatkan pada saat registrasi</w:t>
+              <w:t>yang sudah didapatkan pada saat registrasi</w:t>
             </w:r>
             <w:r>
               <w:rPr>
@@ -12337,15 +12045,7 @@
                 <w:szCs w:val="22"/>
                 <w:lang w:val="id-ID"/>
               </w:rPr>
-              <w:t>username dan password yang di</w:t>
-            </w:r>
-            <w:r>
-              <w:rPr>
-                <w:color w:val="auto"/>
-                <w:szCs w:val="22"/>
-                <w:lang w:val="id-ID"/>
-              </w:rPr>
-              <w:t>-</w:t>
+              <w:t>username dan password yang di-</w:t>
             </w:r>
             <w:r>
               <w:rPr>
@@ -12631,15 +12331,7 @@
           <w:lang w:val="id-ID"/>
         </w:rPr>
         <w:lastRenderedPageBreak/>
-        <w:t xml:space="preserve">Mengikuti </w:t>
-      </w:r>
-      <w:r>
-        <w:rPr>
-          <w:b/>
-          <w:color w:val="auto"/>
-          <w:lang w:val="id-ID"/>
-        </w:rPr>
-        <w:t>Ujian</w:t>
+        <w:t>Mengikuti Ujian</w:t>
       </w:r>
     </w:p>
     <w:p>
@@ -13437,8 +13129,6 @@
         <w:lastRenderedPageBreak/>
         <w:t>Class Diagram ECS</w:t>
       </w:r>
-      <w:bookmarkStart w:id="0" w:name="_GoBack"/>
-      <w:bookmarkEnd w:id="0"/>
     </w:p>
     <w:p>
       <w:pPr>
@@ -13517,118 +13207,6 @@
 <file path=word/numbering.xml><?xml version="1.0" encoding="utf-8"?>
 <w:numbering xmlns:wpc="http://schemas.microsoft.com/office/word/2010/wordprocessingCanvas" xmlns:mc="http://schemas.openxmlformats.org/markup-compatibility/2006" xmlns:o="urn:schemas-microsoft-com:office:office" xmlns:r="http://schemas.openxmlformats.org/officeDocument/2006/relationships" xmlns:m="http://schemas.openxmlformats.org/officeDocument/2006/math" xmlns:v="urn:schemas-microsoft-com:vml" xmlns:wp14="http://schemas.microsoft.com/office/word/2010/wordprocessingDrawing" xmlns:wp="http://schemas.openxmlformats.org/drawingml/2006/wordprocessingDrawing" xmlns:w10="urn:schemas-microsoft-com:office:word" xmlns:w="http://schemas.openxmlformats.org/wordprocessingml/2006/main" xmlns:w14="http://schemas.microsoft.com/office/word/2010/wordml" xmlns:wpg="http://schemas.microsoft.com/office/word/2010/wordprocessingGroup" xmlns:wpi="http://schemas.microsoft.com/office/word/2010/wordprocessingInk" xmlns:wne="http://schemas.microsoft.com/office/word/2006/wordml" xmlns:wps="http://schemas.microsoft.com/office/word/2010/wordprocessingShape" mc:Ignorable="w14 wp14">
   <w:abstractNum w:abstractNumId="0">
-    <w:multiLevelType w:val="multilevel"/>
-    <w:tmpl w:val="3BE88DC4"/>
-    <w:lvl w:ilvl="0">
-      <w:start w:val="1"/>
-      <w:numFmt w:val="decimal"/>
-      <w:lvlText w:val="%1."/>
-      <w:lvlJc w:val="right"/>
-      <w:pPr>
-        <w:ind w:left="720" w:firstLine="360"/>
-      </w:pPr>
-      <w:rPr>
-        <w:u w:val="none"/>
-      </w:rPr>
-    </w:lvl>
-    <w:lvl w:ilvl="1">
-      <w:start w:val="1"/>
-      <w:numFmt w:val="decimal"/>
-      <w:lvlText w:val="%1.%2."/>
-      <w:lvlJc w:val="right"/>
-      <w:pPr>
-        <w:ind w:left="1440" w:firstLine="1080"/>
-      </w:pPr>
-      <w:rPr>
-        <w:u w:val="none"/>
-      </w:rPr>
-    </w:lvl>
-    <w:lvl w:ilvl="2">
-      <w:start w:val="1"/>
-      <w:numFmt w:val="decimal"/>
-      <w:lvlText w:val="%1.%2.%3."/>
-      <w:lvlJc w:val="right"/>
-      <w:pPr>
-        <w:ind w:left="2160" w:firstLine="1800"/>
-      </w:pPr>
-      <w:rPr>
-        <w:u w:val="none"/>
-      </w:rPr>
-    </w:lvl>
-    <w:lvl w:ilvl="3">
-      <w:start w:val="1"/>
-      <w:numFmt w:val="decimal"/>
-      <w:lvlText w:val="%1.%2.%3.%4."/>
-      <w:lvlJc w:val="right"/>
-      <w:pPr>
-        <w:ind w:left="2880" w:firstLine="2520"/>
-      </w:pPr>
-      <w:rPr>
-        <w:u w:val="none"/>
-      </w:rPr>
-    </w:lvl>
-    <w:lvl w:ilvl="4">
-      <w:start w:val="1"/>
-      <w:numFmt w:val="decimal"/>
-      <w:lvlText w:val="%1.%2.%3.%4.%5."/>
-      <w:lvlJc w:val="right"/>
-      <w:pPr>
-        <w:ind w:left="3600" w:firstLine="3240"/>
-      </w:pPr>
-      <w:rPr>
-        <w:u w:val="none"/>
-      </w:rPr>
-    </w:lvl>
-    <w:lvl w:ilvl="5">
-      <w:start w:val="1"/>
-      <w:numFmt w:val="decimal"/>
-      <w:lvlText w:val="%1.%2.%3.%4.%5.%6."/>
-      <w:lvlJc w:val="right"/>
-      <w:pPr>
-        <w:ind w:left="4320" w:firstLine="3960"/>
-      </w:pPr>
-      <w:rPr>
-        <w:u w:val="none"/>
-      </w:rPr>
-    </w:lvl>
-    <w:lvl w:ilvl="6">
-      <w:start w:val="1"/>
-      <w:numFmt w:val="decimal"/>
-      <w:lvlText w:val="%1.%2.%3.%4.%5.%6.%7."/>
-      <w:lvlJc w:val="right"/>
-      <w:pPr>
-        <w:ind w:left="5040" w:firstLine="4680"/>
-      </w:pPr>
-      <w:rPr>
-        <w:u w:val="none"/>
-      </w:rPr>
-    </w:lvl>
-    <w:lvl w:ilvl="7">
-      <w:start w:val="1"/>
-      <w:numFmt w:val="decimal"/>
-      <w:lvlText w:val="%1.%2.%3.%4.%5.%6.%7.%8."/>
-      <w:lvlJc w:val="right"/>
-      <w:pPr>
-        <w:ind w:left="5760" w:firstLine="5400"/>
-      </w:pPr>
-      <w:rPr>
-        <w:u w:val="none"/>
-      </w:rPr>
-    </w:lvl>
-    <w:lvl w:ilvl="8">
-      <w:start w:val="1"/>
-      <w:numFmt w:val="decimal"/>
-      <w:lvlText w:val="%1.%2.%3.%4.%5.%6.%7.%8.%9."/>
-      <w:lvlJc w:val="right"/>
-      <w:pPr>
-        <w:ind w:left="6480" w:firstLine="6120"/>
-      </w:pPr>
-      <w:rPr>
-        <w:u w:val="none"/>
-      </w:rPr>
-    </w:lvl>
-  </w:abstractNum>
-  <w:abstractNum w:abstractNumId="1">
     <w:nsid w:val="00000001"/>
     <w:multiLevelType w:val="multilevel"/>
     <w:tmpl w:val="608064CC"/>
@@ -13741,7 +13319,7 @@
       </w:rPr>
     </w:lvl>
   </w:abstractNum>
-  <w:abstractNum w:abstractNumId="2">
+  <w:abstractNum w:abstractNumId="1">
     <w:nsid w:val="00000002"/>
     <w:multiLevelType w:val="multilevel"/>
     <w:tmpl w:val="73A04008"/>
@@ -13859,7 +13437,7 @@
       </w:pPr>
     </w:lvl>
   </w:abstractNum>
-  <w:abstractNum w:abstractNumId="3">
+  <w:abstractNum w:abstractNumId="2">
     <w:nsid w:val="00000004"/>
     <w:multiLevelType w:val="hybridMultilevel"/>
     <w:tmpl w:val="6D7C8BB2"/>
@@ -13948,7 +13526,7 @@
       </w:pPr>
     </w:lvl>
   </w:abstractNum>
-  <w:abstractNum w:abstractNumId="4">
+  <w:abstractNum w:abstractNumId="3">
     <w:nsid w:val="00000005"/>
     <w:multiLevelType w:val="hybridMultilevel"/>
     <w:tmpl w:val="86981B82"/>
@@ -14038,7 +13616,7 @@
       </w:pPr>
     </w:lvl>
   </w:abstractNum>
-  <w:abstractNum w:abstractNumId="5">
+  <w:abstractNum w:abstractNumId="4">
     <w:nsid w:val="00000006"/>
     <w:multiLevelType w:val="hybridMultilevel"/>
     <w:tmpl w:val="A62EB298"/>
@@ -14128,7 +13706,7 @@
       </w:pPr>
     </w:lvl>
   </w:abstractNum>
-  <w:abstractNum w:abstractNumId="6">
+  <w:abstractNum w:abstractNumId="5">
     <w:nsid w:val="00000007"/>
     <w:multiLevelType w:val="hybridMultilevel"/>
     <w:tmpl w:val="7D26B884"/>
@@ -14244,7 +13822,7 @@
       </w:pPr>
     </w:lvl>
   </w:abstractNum>
-  <w:abstractNum w:abstractNumId="7">
+  <w:abstractNum w:abstractNumId="6">
     <w:nsid w:val="00000008"/>
     <w:multiLevelType w:val="hybridMultilevel"/>
     <w:tmpl w:val="4782C2C8"/>
@@ -14336,7 +13914,7 @@
       </w:pPr>
     </w:lvl>
   </w:abstractNum>
-  <w:abstractNum w:abstractNumId="8">
+  <w:abstractNum w:abstractNumId="7">
     <w:nsid w:val="00000009"/>
     <w:multiLevelType w:val="hybridMultilevel"/>
     <w:tmpl w:val="72EC2A98"/>
@@ -14428,7 +14006,7 @@
       </w:pPr>
     </w:lvl>
   </w:abstractNum>
-  <w:abstractNum w:abstractNumId="9">
+  <w:abstractNum w:abstractNumId="8">
     <w:nsid w:val="0000000A"/>
     <w:multiLevelType w:val="hybridMultilevel"/>
     <w:tmpl w:val="843C9BB4"/>
@@ -14520,7 +14098,7 @@
       </w:pPr>
     </w:lvl>
   </w:abstractNum>
-  <w:abstractNum w:abstractNumId="10">
+  <w:abstractNum w:abstractNumId="9">
     <w:nsid w:val="0000000B"/>
     <w:multiLevelType w:val="hybridMultilevel"/>
     <w:tmpl w:val="2F005C5E"/>
@@ -14612,7 +14190,7 @@
       </w:pPr>
     </w:lvl>
   </w:abstractNum>
-  <w:abstractNum w:abstractNumId="11">
+  <w:abstractNum w:abstractNumId="10">
     <w:nsid w:val="0000000C"/>
     <w:multiLevelType w:val="hybridMultilevel"/>
     <w:tmpl w:val="7D26B884"/>
@@ -14728,7 +14306,7 @@
       </w:pPr>
     </w:lvl>
   </w:abstractNum>
-  <w:abstractNum w:abstractNumId="12">
+  <w:abstractNum w:abstractNumId="11">
     <w:nsid w:val="0000000D"/>
     <w:multiLevelType w:val="hybridMultilevel"/>
     <w:tmpl w:val="72EC2A98"/>
@@ -14820,7 +14398,7 @@
       </w:pPr>
     </w:lvl>
   </w:abstractNum>
-  <w:abstractNum w:abstractNumId="13">
+  <w:abstractNum w:abstractNumId="12">
     <w:nsid w:val="0000000E"/>
     <w:multiLevelType w:val="hybridMultilevel"/>
     <w:tmpl w:val="843C9BB4"/>
@@ -14912,7 +14490,7 @@
       </w:pPr>
     </w:lvl>
   </w:abstractNum>
-  <w:abstractNum w:abstractNumId="14">
+  <w:abstractNum w:abstractNumId="13">
     <w:nsid w:val="0000000F"/>
     <w:multiLevelType w:val="hybridMultilevel"/>
     <w:tmpl w:val="4782C2C8"/>
@@ -15004,7 +14582,7 @@
       </w:pPr>
     </w:lvl>
   </w:abstractNum>
-  <w:abstractNum w:abstractNumId="15">
+  <w:abstractNum w:abstractNumId="14">
     <w:nsid w:val="00000010"/>
     <w:multiLevelType w:val="hybridMultilevel"/>
     <w:tmpl w:val="2F005C5E"/>
@@ -15096,7 +14674,7 @@
       </w:pPr>
     </w:lvl>
   </w:abstractNum>
-  <w:abstractNum w:abstractNumId="16">
+  <w:abstractNum w:abstractNumId="15">
     <w:nsid w:val="00000011"/>
     <w:multiLevelType w:val="hybridMultilevel"/>
     <w:tmpl w:val="18EA26FC"/>
@@ -15188,7 +14766,7 @@
       </w:pPr>
     </w:lvl>
   </w:abstractNum>
-  <w:abstractNum w:abstractNumId="17">
+  <w:abstractNum w:abstractNumId="16">
     <w:nsid w:val="00000012"/>
     <w:multiLevelType w:val="hybridMultilevel"/>
     <w:tmpl w:val="8ACE63B6"/>
@@ -15280,7 +14858,7 @@
       </w:pPr>
     </w:lvl>
   </w:abstractNum>
-  <w:abstractNum w:abstractNumId="18">
+  <w:abstractNum w:abstractNumId="17">
     <w:nsid w:val="00000013"/>
     <w:multiLevelType w:val="hybridMultilevel"/>
     <w:tmpl w:val="4782C2C8"/>
@@ -15372,7 +14950,7 @@
       </w:pPr>
     </w:lvl>
   </w:abstractNum>
-  <w:abstractNum w:abstractNumId="19">
+  <w:abstractNum w:abstractNumId="18">
     <w:nsid w:val="00000014"/>
     <w:multiLevelType w:val="hybridMultilevel"/>
     <w:tmpl w:val="7D26B884"/>
@@ -15488,7 +15066,7 @@
       </w:pPr>
     </w:lvl>
   </w:abstractNum>
-  <w:abstractNum w:abstractNumId="20">
+  <w:abstractNum w:abstractNumId="19">
     <w:nsid w:val="00000015"/>
     <w:multiLevelType w:val="hybridMultilevel"/>
     <w:tmpl w:val="72EC2A98"/>
@@ -15580,7 +15158,7 @@
       </w:pPr>
     </w:lvl>
   </w:abstractNum>
-  <w:abstractNum w:abstractNumId="21">
+  <w:abstractNum w:abstractNumId="20">
     <w:nsid w:val="00000016"/>
     <w:multiLevelType w:val="hybridMultilevel"/>
     <w:tmpl w:val="8ACE63B6"/>
@@ -15672,7 +15250,7 @@
       </w:pPr>
     </w:lvl>
   </w:abstractNum>
-  <w:abstractNum w:abstractNumId="22">
+  <w:abstractNum w:abstractNumId="21">
     <w:nsid w:val="00000017"/>
     <w:multiLevelType w:val="hybridMultilevel"/>
     <w:tmpl w:val="2F005C5E"/>
@@ -15764,7 +15342,7 @@
       </w:pPr>
     </w:lvl>
   </w:abstractNum>
-  <w:abstractNum w:abstractNumId="23">
+  <w:abstractNum w:abstractNumId="22">
     <w:nsid w:val="00000018"/>
     <w:multiLevelType w:val="hybridMultilevel"/>
     <w:tmpl w:val="843C9BB4"/>
@@ -15856,7 +15434,7 @@
       </w:pPr>
     </w:lvl>
   </w:abstractNum>
-  <w:abstractNum w:abstractNumId="24">
+  <w:abstractNum w:abstractNumId="23">
     <w:nsid w:val="00000019"/>
     <w:multiLevelType w:val="hybridMultilevel"/>
     <w:tmpl w:val="6310E188"/>
@@ -15948,7 +15526,7 @@
       </w:pPr>
     </w:lvl>
   </w:abstractNum>
-  <w:abstractNum w:abstractNumId="25">
+  <w:abstractNum w:abstractNumId="24">
     <w:nsid w:val="0000001A"/>
     <w:multiLevelType w:val="hybridMultilevel"/>
     <w:tmpl w:val="1B025D16"/>
@@ -16040,7 +15618,7 @@
       </w:pPr>
     </w:lvl>
   </w:abstractNum>
-  <w:abstractNum w:abstractNumId="26">
+  <w:abstractNum w:abstractNumId="25">
     <w:nsid w:val="0000001B"/>
     <w:multiLevelType w:val="hybridMultilevel"/>
     <w:tmpl w:val="72EC2A98"/>
@@ -16132,7 +15710,7 @@
       </w:pPr>
     </w:lvl>
   </w:abstractNum>
-  <w:abstractNum w:abstractNumId="27">
+  <w:abstractNum w:abstractNumId="26">
     <w:nsid w:val="0000001C"/>
     <w:multiLevelType w:val="hybridMultilevel"/>
     <w:tmpl w:val="7D26B884"/>
@@ -16248,7 +15826,7 @@
       </w:pPr>
     </w:lvl>
   </w:abstractNum>
-  <w:abstractNum w:abstractNumId="28">
+  <w:abstractNum w:abstractNumId="27">
     <w:nsid w:val="0000001D"/>
     <w:multiLevelType w:val="hybridMultilevel"/>
     <w:tmpl w:val="2F005C5E"/>
@@ -16340,7 +15918,7 @@
       </w:pPr>
     </w:lvl>
   </w:abstractNum>
-  <w:abstractNum w:abstractNumId="29">
+  <w:abstractNum w:abstractNumId="28">
     <w:nsid w:val="0000001E"/>
     <w:multiLevelType w:val="hybridMultilevel"/>
     <w:tmpl w:val="843C9BB4"/>
@@ -16432,7 +16010,7 @@
       </w:pPr>
     </w:lvl>
   </w:abstractNum>
-  <w:abstractNum w:abstractNumId="30">
+  <w:abstractNum w:abstractNumId="29">
     <w:nsid w:val="0000001F"/>
     <w:multiLevelType w:val="hybridMultilevel"/>
     <w:tmpl w:val="7D26B884"/>
@@ -16548,7 +16126,7 @@
       </w:pPr>
     </w:lvl>
   </w:abstractNum>
-  <w:abstractNum w:abstractNumId="31">
+  <w:abstractNum w:abstractNumId="30">
     <w:nsid w:val="00000020"/>
     <w:multiLevelType w:val="hybridMultilevel"/>
     <w:tmpl w:val="4782C2C8"/>
@@ -16640,7 +16218,7 @@
       </w:pPr>
     </w:lvl>
   </w:abstractNum>
-  <w:abstractNum w:abstractNumId="32">
+  <w:abstractNum w:abstractNumId="31">
     <w:nsid w:val="00000021"/>
     <w:multiLevelType w:val="hybridMultilevel"/>
     <w:tmpl w:val="4782C2C8"/>
@@ -16732,7 +16310,7 @@
       </w:pPr>
     </w:lvl>
   </w:abstractNum>
-  <w:abstractNum w:abstractNumId="33">
+  <w:abstractNum w:abstractNumId="32">
     <w:nsid w:val="00000022"/>
     <w:multiLevelType w:val="hybridMultilevel"/>
     <w:tmpl w:val="8ACE63B6"/>
@@ -16824,7 +16402,7 @@
       </w:pPr>
     </w:lvl>
   </w:abstractNum>
-  <w:abstractNum w:abstractNumId="34">
+  <w:abstractNum w:abstractNumId="33">
     <w:nsid w:val="00000023"/>
     <w:multiLevelType w:val="hybridMultilevel"/>
     <w:tmpl w:val="7D26B884"/>
@@ -16940,7 +16518,7 @@
       </w:pPr>
     </w:lvl>
   </w:abstractNum>
-  <w:abstractNum w:abstractNumId="35">
+  <w:abstractNum w:abstractNumId="34">
     <w:nsid w:val="00000024"/>
     <w:multiLevelType w:val="hybridMultilevel"/>
     <w:tmpl w:val="72EC2A98"/>
@@ -17032,7 +16610,7 @@
       </w:pPr>
     </w:lvl>
   </w:abstractNum>
-  <w:abstractNum w:abstractNumId="36">
+  <w:abstractNum w:abstractNumId="35">
     <w:nsid w:val="00000025"/>
     <w:multiLevelType w:val="hybridMultilevel"/>
     <w:tmpl w:val="72EC2A98"/>
@@ -17124,7 +16702,7 @@
       </w:pPr>
     </w:lvl>
   </w:abstractNum>
-  <w:abstractNum w:abstractNumId="37">
+  <w:abstractNum w:abstractNumId="36">
     <w:nsid w:val="00000026"/>
     <w:multiLevelType w:val="hybridMultilevel"/>
     <w:tmpl w:val="843C9BB4"/>
@@ -17216,7 +16794,7 @@
       </w:pPr>
     </w:lvl>
   </w:abstractNum>
-  <w:abstractNum w:abstractNumId="38">
+  <w:abstractNum w:abstractNumId="37">
     <w:nsid w:val="00000027"/>
     <w:multiLevelType w:val="hybridMultilevel"/>
     <w:tmpl w:val="3E06C28E"/>
@@ -17308,7 +16886,7 @@
       </w:pPr>
     </w:lvl>
   </w:abstractNum>
-  <w:abstractNum w:abstractNumId="39">
+  <w:abstractNum w:abstractNumId="38">
     <w:nsid w:val="00000028"/>
     <w:multiLevelType w:val="hybridMultilevel"/>
     <w:tmpl w:val="8F8EADBC"/>
@@ -17400,7 +16978,7 @@
       </w:pPr>
     </w:lvl>
   </w:abstractNum>
-  <w:abstractNum w:abstractNumId="40">
+  <w:abstractNum w:abstractNumId="39">
     <w:nsid w:val="00000029"/>
     <w:multiLevelType w:val="hybridMultilevel"/>
     <w:tmpl w:val="FDEAC276"/>
@@ -17492,7 +17070,7 @@
       </w:pPr>
     </w:lvl>
   </w:abstractNum>
-  <w:abstractNum w:abstractNumId="41">
+  <w:abstractNum w:abstractNumId="40">
     <w:nsid w:val="0000002A"/>
     <w:multiLevelType w:val="hybridMultilevel"/>
     <w:tmpl w:val="2E8CFE84"/>
@@ -17584,7 +17162,7 @@
       </w:pPr>
     </w:lvl>
   </w:abstractNum>
-  <w:abstractNum w:abstractNumId="42">
+  <w:abstractNum w:abstractNumId="41">
     <w:nsid w:val="0000002B"/>
     <w:multiLevelType w:val="hybridMultilevel"/>
     <w:tmpl w:val="6178D222"/>
@@ -17676,7 +17254,7 @@
       </w:pPr>
     </w:lvl>
   </w:abstractNum>
-  <w:abstractNum w:abstractNumId="43">
+  <w:abstractNum w:abstractNumId="42">
     <w:nsid w:val="0000002C"/>
     <w:multiLevelType w:val="hybridMultilevel"/>
     <w:tmpl w:val="B29457E8"/>
@@ -17768,7 +17346,7 @@
       </w:pPr>
     </w:lvl>
   </w:abstractNum>
-  <w:abstractNum w:abstractNumId="44">
+  <w:abstractNum w:abstractNumId="43">
     <w:nsid w:val="0000002D"/>
     <w:multiLevelType w:val="hybridMultilevel"/>
     <w:tmpl w:val="7EC482C8"/>
@@ -17860,7 +17438,7 @@
       </w:pPr>
     </w:lvl>
   </w:abstractNum>
-  <w:abstractNum w:abstractNumId="45">
+  <w:abstractNum w:abstractNumId="44">
     <w:nsid w:val="0000002E"/>
     <w:multiLevelType w:val="hybridMultilevel"/>
     <w:tmpl w:val="33FA8840"/>
@@ -17952,7 +17530,7 @@
       </w:pPr>
     </w:lvl>
   </w:abstractNum>
-  <w:abstractNum w:abstractNumId="46">
+  <w:abstractNum w:abstractNumId="45">
     <w:nsid w:val="0000002F"/>
     <w:multiLevelType w:val="hybridMultilevel"/>
     <w:tmpl w:val="A95E0CB6"/>
@@ -18044,7 +17622,7 @@
       </w:pPr>
     </w:lvl>
   </w:abstractNum>
-  <w:abstractNum w:abstractNumId="47">
+  <w:abstractNum w:abstractNumId="46">
     <w:nsid w:val="00000030"/>
     <w:multiLevelType w:val="hybridMultilevel"/>
     <w:tmpl w:val="D3FCF546"/>
@@ -18136,7 +17714,7 @@
       </w:pPr>
     </w:lvl>
   </w:abstractNum>
-  <w:abstractNum w:abstractNumId="48">
+  <w:abstractNum w:abstractNumId="47">
     <w:nsid w:val="00000031"/>
     <w:multiLevelType w:val="hybridMultilevel"/>
     <w:tmpl w:val="9E8032AA"/>
@@ -18228,7 +17806,7 @@
       </w:pPr>
     </w:lvl>
   </w:abstractNum>
-  <w:abstractNum w:abstractNumId="49">
+  <w:abstractNum w:abstractNumId="48">
     <w:nsid w:val="00000032"/>
     <w:multiLevelType w:val="hybridMultilevel"/>
     <w:tmpl w:val="17C68B86"/>
@@ -18320,7 +17898,7 @@
       </w:pPr>
     </w:lvl>
   </w:abstractNum>
-  <w:abstractNum w:abstractNumId="50">
+  <w:abstractNum w:abstractNumId="49">
     <w:nsid w:val="00000033"/>
     <w:multiLevelType w:val="hybridMultilevel"/>
     <w:tmpl w:val="2B98AE50"/>
@@ -18412,7 +17990,7 @@
       </w:pPr>
     </w:lvl>
   </w:abstractNum>
-  <w:abstractNum w:abstractNumId="51">
+  <w:abstractNum w:abstractNumId="50">
     <w:nsid w:val="00000034"/>
     <w:multiLevelType w:val="hybridMultilevel"/>
     <w:tmpl w:val="C528363E"/>
@@ -18504,161 +18082,367 @@
       </w:pPr>
     </w:lvl>
   </w:abstractNum>
+  <w:abstractNum w:abstractNumId="51">
+    <w:nsid w:val="05815EB5"/>
+    <w:multiLevelType w:val="multilevel"/>
+    <w:tmpl w:val="3BE88DC4"/>
+    <w:lvl w:ilvl="0">
+      <w:start w:val="1"/>
+      <w:numFmt w:val="decimal"/>
+      <w:lvlText w:val="%1."/>
+      <w:lvlJc w:val="right"/>
+      <w:pPr>
+        <w:ind w:left="720" w:firstLine="360"/>
+      </w:pPr>
+      <w:rPr>
+        <w:u w:val="none"/>
+      </w:rPr>
+    </w:lvl>
+    <w:lvl w:ilvl="1">
+      <w:start w:val="1"/>
+      <w:numFmt w:val="decimal"/>
+      <w:lvlText w:val="%1.%2."/>
+      <w:lvlJc w:val="right"/>
+      <w:pPr>
+        <w:ind w:left="1440" w:firstLine="1080"/>
+      </w:pPr>
+      <w:rPr>
+        <w:u w:val="none"/>
+      </w:rPr>
+    </w:lvl>
+    <w:lvl w:ilvl="2">
+      <w:start w:val="1"/>
+      <w:numFmt w:val="decimal"/>
+      <w:lvlText w:val="%1.%2.%3."/>
+      <w:lvlJc w:val="right"/>
+      <w:pPr>
+        <w:ind w:left="2160" w:firstLine="1800"/>
+      </w:pPr>
+      <w:rPr>
+        <w:u w:val="none"/>
+      </w:rPr>
+    </w:lvl>
+    <w:lvl w:ilvl="3">
+      <w:start w:val="1"/>
+      <w:numFmt w:val="decimal"/>
+      <w:lvlText w:val="%1.%2.%3.%4."/>
+      <w:lvlJc w:val="right"/>
+      <w:pPr>
+        <w:ind w:left="2880" w:firstLine="2520"/>
+      </w:pPr>
+      <w:rPr>
+        <w:u w:val="none"/>
+      </w:rPr>
+    </w:lvl>
+    <w:lvl w:ilvl="4">
+      <w:start w:val="1"/>
+      <w:numFmt w:val="decimal"/>
+      <w:lvlText w:val="%1.%2.%3.%4.%5."/>
+      <w:lvlJc w:val="right"/>
+      <w:pPr>
+        <w:ind w:left="3600" w:firstLine="3240"/>
+      </w:pPr>
+      <w:rPr>
+        <w:u w:val="none"/>
+      </w:rPr>
+    </w:lvl>
+    <w:lvl w:ilvl="5">
+      <w:start w:val="1"/>
+      <w:numFmt w:val="decimal"/>
+      <w:lvlText w:val="%1.%2.%3.%4.%5.%6."/>
+      <w:lvlJc w:val="right"/>
+      <w:pPr>
+        <w:ind w:left="4320" w:firstLine="3960"/>
+      </w:pPr>
+      <w:rPr>
+        <w:u w:val="none"/>
+      </w:rPr>
+    </w:lvl>
+    <w:lvl w:ilvl="6">
+      <w:start w:val="1"/>
+      <w:numFmt w:val="decimal"/>
+      <w:lvlText w:val="%1.%2.%3.%4.%5.%6.%7."/>
+      <w:lvlJc w:val="right"/>
+      <w:pPr>
+        <w:ind w:left="5040" w:firstLine="4680"/>
+      </w:pPr>
+      <w:rPr>
+        <w:u w:val="none"/>
+      </w:rPr>
+    </w:lvl>
+    <w:lvl w:ilvl="7">
+      <w:start w:val="1"/>
+      <w:numFmt w:val="decimal"/>
+      <w:lvlText w:val="%1.%2.%3.%4.%5.%6.%7.%8."/>
+      <w:lvlJc w:val="right"/>
+      <w:pPr>
+        <w:ind w:left="5760" w:firstLine="5400"/>
+      </w:pPr>
+      <w:rPr>
+        <w:u w:val="none"/>
+      </w:rPr>
+    </w:lvl>
+    <w:lvl w:ilvl="8">
+      <w:start w:val="1"/>
+      <w:numFmt w:val="decimal"/>
+      <w:lvlText w:val="%1.%2.%3.%4.%5.%6.%7.%8.%9."/>
+      <w:lvlJc w:val="right"/>
+      <w:pPr>
+        <w:ind w:left="6480" w:firstLine="6120"/>
+      </w:pPr>
+      <w:rPr>
+        <w:u w:val="none"/>
+      </w:rPr>
+    </w:lvl>
+  </w:abstractNum>
+  <w:abstractNum w:abstractNumId="52">
+    <w:nsid w:val="3A3E2CA8"/>
+    <w:multiLevelType w:val="hybridMultilevel"/>
+    <w:tmpl w:val="B4CA3A48"/>
+    <w:lvl w:ilvl="0" w:tplc="8BEE8BCC">
+      <w:start w:val="4"/>
+      <w:numFmt w:val="decimal"/>
+      <w:lvlText w:val="%1."/>
+      <w:lvlJc w:val="left"/>
+      <w:pPr>
+        <w:ind w:left="540" w:hanging="360"/>
+      </w:pPr>
+      <w:rPr>
+        <w:rFonts w:ascii="Arial Narrow" w:eastAsia="Times New Roman" w:hAnsi="Arial Narrow" w:cs="Times New Roman" w:hint="default"/>
+        <w:sz w:val="24"/>
+      </w:rPr>
+    </w:lvl>
+    <w:lvl w:ilvl="1" w:tplc="04090019" w:tentative="1">
+      <w:start w:val="1"/>
+      <w:numFmt w:val="lowerLetter"/>
+      <w:lvlText w:val="%2."/>
+      <w:lvlJc w:val="left"/>
+      <w:pPr>
+        <w:ind w:left="1440" w:hanging="360"/>
+      </w:pPr>
+    </w:lvl>
+    <w:lvl w:ilvl="2" w:tplc="0409001B" w:tentative="1">
+      <w:start w:val="1"/>
+      <w:numFmt w:val="lowerRoman"/>
+      <w:lvlText w:val="%3."/>
+      <w:lvlJc w:val="right"/>
+      <w:pPr>
+        <w:ind w:left="2160" w:hanging="180"/>
+      </w:pPr>
+    </w:lvl>
+    <w:lvl w:ilvl="3" w:tplc="0409000F" w:tentative="1">
+      <w:start w:val="1"/>
+      <w:numFmt w:val="decimal"/>
+      <w:lvlText w:val="%4."/>
+      <w:lvlJc w:val="left"/>
+      <w:pPr>
+        <w:ind w:left="2880" w:hanging="360"/>
+      </w:pPr>
+    </w:lvl>
+    <w:lvl w:ilvl="4" w:tplc="04090019" w:tentative="1">
+      <w:start w:val="1"/>
+      <w:numFmt w:val="lowerLetter"/>
+      <w:lvlText w:val="%5."/>
+      <w:lvlJc w:val="left"/>
+      <w:pPr>
+        <w:ind w:left="3600" w:hanging="360"/>
+      </w:pPr>
+    </w:lvl>
+    <w:lvl w:ilvl="5" w:tplc="0409001B" w:tentative="1">
+      <w:start w:val="1"/>
+      <w:numFmt w:val="lowerRoman"/>
+      <w:lvlText w:val="%6."/>
+      <w:lvlJc w:val="right"/>
+      <w:pPr>
+        <w:ind w:left="4320" w:hanging="180"/>
+      </w:pPr>
+    </w:lvl>
+    <w:lvl w:ilvl="6" w:tplc="0409000F" w:tentative="1">
+      <w:start w:val="1"/>
+      <w:numFmt w:val="decimal"/>
+      <w:lvlText w:val="%7."/>
+      <w:lvlJc w:val="left"/>
+      <w:pPr>
+        <w:ind w:left="5040" w:hanging="360"/>
+      </w:pPr>
+    </w:lvl>
+    <w:lvl w:ilvl="7" w:tplc="04090019" w:tentative="1">
+      <w:start w:val="1"/>
+      <w:numFmt w:val="lowerLetter"/>
+      <w:lvlText w:val="%8."/>
+      <w:lvlJc w:val="left"/>
+      <w:pPr>
+        <w:ind w:left="5760" w:hanging="360"/>
+      </w:pPr>
+    </w:lvl>
+    <w:lvl w:ilvl="8" w:tplc="0409001B" w:tentative="1">
+      <w:start w:val="1"/>
+      <w:numFmt w:val="lowerRoman"/>
+      <w:lvlText w:val="%9."/>
+      <w:lvlJc w:val="right"/>
+      <w:pPr>
+        <w:ind w:left="6480" w:hanging="180"/>
+      </w:pPr>
+    </w:lvl>
+  </w:abstractNum>
   <w:num w:numId="1">
+    <w:abstractNumId w:val="0"/>
+  </w:num>
+  <w:num w:numId="2">
+    <w:abstractNumId w:val="51"/>
+  </w:num>
+  <w:num w:numId="3">
     <w:abstractNumId w:val="1"/>
   </w:num>
-  <w:num w:numId="2">
-    <w:abstractNumId w:val="0"/>
-  </w:num>
-  <w:num w:numId="3">
+  <w:num w:numId="4">
     <w:abstractNumId w:val="2"/>
   </w:num>
-  <w:num w:numId="4">
+  <w:num w:numId="5">
     <w:abstractNumId w:val="3"/>
   </w:num>
-  <w:num w:numId="5">
+  <w:num w:numId="6">
     <w:abstractNumId w:val="4"/>
   </w:num>
-  <w:num w:numId="6">
+  <w:num w:numId="7">
     <w:abstractNumId w:val="5"/>
   </w:num>
-  <w:num w:numId="7">
+  <w:num w:numId="8">
     <w:abstractNumId w:val="6"/>
   </w:num>
-  <w:num w:numId="8">
+  <w:num w:numId="9">
     <w:abstractNumId w:val="7"/>
   </w:num>
-  <w:num w:numId="9">
+  <w:num w:numId="10">
     <w:abstractNumId w:val="8"/>
   </w:num>
-  <w:num w:numId="10">
+  <w:num w:numId="11">
     <w:abstractNumId w:val="9"/>
   </w:num>
-  <w:num w:numId="11">
+  <w:num w:numId="12">
     <w:abstractNumId w:val="10"/>
   </w:num>
-  <w:num w:numId="12">
+  <w:num w:numId="13">
     <w:abstractNumId w:val="11"/>
   </w:num>
-  <w:num w:numId="13">
+  <w:num w:numId="14">
     <w:abstractNumId w:val="12"/>
   </w:num>
-  <w:num w:numId="14">
+  <w:num w:numId="15">
     <w:abstractNumId w:val="13"/>
   </w:num>
-  <w:num w:numId="15">
+  <w:num w:numId="16">
     <w:abstractNumId w:val="14"/>
   </w:num>
-  <w:num w:numId="16">
+  <w:num w:numId="17">
     <w:abstractNumId w:val="15"/>
   </w:num>
-  <w:num w:numId="17">
+  <w:num w:numId="18">
     <w:abstractNumId w:val="16"/>
   </w:num>
-  <w:num w:numId="18">
+  <w:num w:numId="19">
     <w:abstractNumId w:val="17"/>
   </w:num>
-  <w:num w:numId="19">
+  <w:num w:numId="20">
     <w:abstractNumId w:val="18"/>
   </w:num>
-  <w:num w:numId="20">
+  <w:num w:numId="21">
     <w:abstractNumId w:val="19"/>
   </w:num>
-  <w:num w:numId="21">
+  <w:num w:numId="22">
     <w:abstractNumId w:val="20"/>
   </w:num>
-  <w:num w:numId="22">
+  <w:num w:numId="23">
     <w:abstractNumId w:val="21"/>
   </w:num>
-  <w:num w:numId="23">
+  <w:num w:numId="24">
     <w:abstractNumId w:val="22"/>
   </w:num>
-  <w:num w:numId="24">
+  <w:num w:numId="25">
     <w:abstractNumId w:val="23"/>
   </w:num>
-  <w:num w:numId="25">
+  <w:num w:numId="26">
     <w:abstractNumId w:val="24"/>
   </w:num>
-  <w:num w:numId="26">
+  <w:num w:numId="27">
     <w:abstractNumId w:val="25"/>
   </w:num>
-  <w:num w:numId="27">
+  <w:num w:numId="28">
     <w:abstractNumId w:val="26"/>
   </w:num>
-  <w:num w:numId="28">
+  <w:num w:numId="29">
     <w:abstractNumId w:val="27"/>
   </w:num>
-  <w:num w:numId="29">
+  <w:num w:numId="30">
     <w:abstractNumId w:val="28"/>
   </w:num>
-  <w:num w:numId="30">
+  <w:num w:numId="31">
     <w:abstractNumId w:val="29"/>
   </w:num>
-  <w:num w:numId="31">
+  <w:num w:numId="32">
     <w:abstractNumId w:val="30"/>
   </w:num>
-  <w:num w:numId="32">
+  <w:num w:numId="33">
     <w:abstractNumId w:val="31"/>
   </w:num>
-  <w:num w:numId="33">
+  <w:num w:numId="34">
     <w:abstractNumId w:val="32"/>
   </w:num>
-  <w:num w:numId="34">
+  <w:num w:numId="35">
     <w:abstractNumId w:val="33"/>
   </w:num>
-  <w:num w:numId="35">
+  <w:num w:numId="36">
     <w:abstractNumId w:val="34"/>
   </w:num>
-  <w:num w:numId="36">
+  <w:num w:numId="37">
     <w:abstractNumId w:val="35"/>
   </w:num>
-  <w:num w:numId="37">
+  <w:num w:numId="38">
     <w:abstractNumId w:val="36"/>
   </w:num>
-  <w:num w:numId="38">
+  <w:num w:numId="39">
     <w:abstractNumId w:val="37"/>
   </w:num>
-  <w:num w:numId="39">
+  <w:num w:numId="40">
     <w:abstractNumId w:val="38"/>
   </w:num>
-  <w:num w:numId="40">
+  <w:num w:numId="41">
     <w:abstractNumId w:val="39"/>
   </w:num>
-  <w:num w:numId="41">
+  <w:num w:numId="42">
     <w:abstractNumId w:val="40"/>
   </w:num>
-  <w:num w:numId="42">
+  <w:num w:numId="43">
     <w:abstractNumId w:val="41"/>
   </w:num>
-  <w:num w:numId="43">
+  <w:num w:numId="44">
     <w:abstractNumId w:val="42"/>
   </w:num>
-  <w:num w:numId="44">
+  <w:num w:numId="45">
     <w:abstractNumId w:val="43"/>
   </w:num>
-  <w:num w:numId="45">
+  <w:num w:numId="46">
     <w:abstractNumId w:val="44"/>
   </w:num>
-  <w:num w:numId="46">
+  <w:num w:numId="47">
     <w:abstractNumId w:val="45"/>
   </w:num>
-  <w:num w:numId="47">
+  <w:num w:numId="48">
     <w:abstractNumId w:val="46"/>
   </w:num>
-  <w:num w:numId="48">
+  <w:num w:numId="49">
     <w:abstractNumId w:val="47"/>
   </w:num>
-  <w:num w:numId="49">
+  <w:num w:numId="50">
     <w:abstractNumId w:val="48"/>
   </w:num>
-  <w:num w:numId="50">
+  <w:num w:numId="51">
     <w:abstractNumId w:val="49"/>
   </w:num>
-  <w:num w:numId="51">
+  <w:num w:numId="52">
     <w:abstractNumId w:val="50"/>
   </w:num>
-  <w:num w:numId="52">
-    <w:abstractNumId w:val="51"/>
+  <w:num w:numId="53">
+    <w:abstractNumId w:val="52"/>
   </w:num>
   <w:numIdMacAtCleanup w:val="52"/>
 </w:numbering>

</xml_diff>

<commit_message>
[BAYU SANTOSO] - COMMIT DOCUMENTATION
</commit_message>
<xml_diff>
--- a/Documentation/Description/E-learning Collaborative System - OOAD.docx
+++ b/Documentation/Description/E-learning Collaborative System - OOAD.docx
@@ -1775,16 +1775,7 @@
                 <w:color w:val="auto"/>
                 <w:szCs w:val="22"/>
               </w:rPr>
-              <w:t>, ma</w:t>
-            </w:r>
-            <w:bookmarkStart w:id="0" w:name="_GoBack"/>
-            <w:bookmarkEnd w:id="0"/>
-            <w:r>
-              <w:rPr>
-                <w:color w:val="auto"/>
-                <w:szCs w:val="22"/>
-              </w:rPr>
-              <w:t>ka:</w:t>
+              <w:t>, maka:</w:t>
             </w:r>
           </w:p>
           <w:p>
@@ -12237,7 +12228,6 @@
         <w:rPr>
           <w:b/>
           <w:color w:val="auto"/>
-          <w:lang w:val="id-ID"/>
         </w:rPr>
       </w:pPr>
       <w:r>
@@ -12260,86 +12250,23 @@
     <w:p>
       <w:pPr>
         <w:rPr>
+          <w:b/>
+          <w:color w:val="auto"/>
+        </w:rPr>
+      </w:pPr>
+      <w:r>
+        <w:rPr>
+          <w:b/>
           <w:color w:val="auto"/>
           <w:lang w:val="id-ID"/>
         </w:rPr>
-      </w:pPr>
-      <w:r>
-        <w:rPr>
-          <w:noProof/>
-          <w:color w:val="auto"/>
-        </w:rPr>
-        <w:drawing>
-          <wp:inline distT="0" distB="0" distL="0" distR="0">
-            <wp:extent cx="4358005" cy="7932419"/>
-            <wp:effectExtent l="0" t="0" r="0" b="0"/>
-            <wp:docPr id="1029" name="_x0000_t75"/>
-            <wp:cNvGraphicFramePr>
-              <a:graphicFrameLocks xmlns:a="http://schemas.openxmlformats.org/drawingml/2006/main" noChangeAspect="1"/>
-            </wp:cNvGraphicFramePr>
-            <a:graphic xmlns:a="http://schemas.openxmlformats.org/drawingml/2006/main">
-              <a:graphicData uri="http://schemas.openxmlformats.org/drawingml/2006/picture">
-                <pic:pic xmlns:pic="http://schemas.openxmlformats.org/drawingml/2006/picture">
-                  <pic:nvPicPr>
-                    <pic:cNvPr id="1" name="Image"/>
-                    <pic:cNvPicPr/>
-                  </pic:nvPicPr>
-                  <pic:blipFill>
-                    <a:blip r:embed="rId7" cstate="print">
-                      <a:extLst>
-                        <a:ext uri="{28A0092B-C50C-407E-A947-70E740481C1C}">
-                          <a14:useLocalDpi xmlns:a14="http://schemas.microsoft.com/office/drawing/2010/main" val="0"/>
-                        </a:ext>
-                      </a:extLst>
-                    </a:blip>
-                    <a:srcRect/>
-                    <a:stretch>
-                      <a:fillRect/>
-                    </a:stretch>
-                  </pic:blipFill>
-                  <pic:spPr>
-                    <a:xfrm>
-                      <a:off x="0" y="0"/>
-                      <a:ext cx="4358005" cy="7932419"/>
-                    </a:xfrm>
-                    <a:prstGeom prst="rect">
-                      <a:avLst/>
-                    </a:prstGeom>
-                    <a:ln>
-                      <a:noFill/>
-                    </a:ln>
-                  </pic:spPr>
-                </pic:pic>
-              </a:graphicData>
-            </a:graphic>
-          </wp:inline>
-        </w:drawing>
-      </w:r>
-    </w:p>
-    <w:p>
-      <w:pPr>
-        <w:rPr>
-          <w:b/>
-          <w:color w:val="auto"/>
-          <w:lang w:val="id-ID"/>
-        </w:rPr>
-      </w:pPr>
-      <w:r>
-        <w:rPr>
-          <w:b/>
-          <w:color w:val="auto"/>
-          <w:lang w:val="id-ID"/>
-        </w:rPr>
-        <w:lastRenderedPageBreak/>
         <w:t>Mengikuti Ujian</w:t>
       </w:r>
     </w:p>
     <w:p>
       <w:pPr>
         <w:rPr>
-          <w:b/>
-          <w:color w:val="auto"/>
-          <w:lang w:val="id-ID"/>
+          <w:color w:val="auto"/>
         </w:rPr>
       </w:pPr>
     </w:p>
@@ -12348,94 +12275,14 @@
         <w:rPr>
           <w:b/>
           <w:color w:val="auto"/>
+        </w:rPr>
+      </w:pPr>
+      <w:r>
+        <w:rPr>
+          <w:b/>
+          <w:color w:val="auto"/>
           <w:lang w:val="id-ID"/>
         </w:rPr>
-      </w:pPr>
-      <w:r>
-        <w:rPr>
-          <w:b/>
-          <w:noProof/>
-          <w:color w:val="auto"/>
-        </w:rPr>
-        <w:drawing>
-          <wp:inline distT="0" distB="0" distL="0" distR="0">
-            <wp:extent cx="5723890" cy="8015605"/>
-            <wp:effectExtent l="0" t="0" r="0" b="0"/>
-            <wp:docPr id="1030" name="_x0000_t75"/>
-            <wp:cNvGraphicFramePr>
-              <a:graphicFrameLocks xmlns:a="http://schemas.openxmlformats.org/drawingml/2006/main" noChangeAspect="1"/>
-            </wp:cNvGraphicFramePr>
-            <a:graphic xmlns:a="http://schemas.openxmlformats.org/drawingml/2006/main">
-              <a:graphicData uri="http://schemas.openxmlformats.org/drawingml/2006/picture">
-                <pic:pic xmlns:pic="http://schemas.openxmlformats.org/drawingml/2006/picture">
-                  <pic:nvPicPr>
-                    <pic:cNvPr id="2" name="Image"/>
-                    <pic:cNvPicPr/>
-                  </pic:nvPicPr>
-                  <pic:blipFill>
-                    <a:blip r:embed="rId8" cstate="print">
-                      <a:extLst>
-                        <a:ext uri="{28A0092B-C50C-407E-A947-70E740481C1C}">
-                          <a14:useLocalDpi xmlns:a14="http://schemas.microsoft.com/office/drawing/2010/main" val="0"/>
-                        </a:ext>
-                      </a:extLst>
-                    </a:blip>
-                    <a:srcRect/>
-                    <a:stretch>
-                      <a:fillRect/>
-                    </a:stretch>
-                  </pic:blipFill>
-                  <pic:spPr>
-                    <a:xfrm>
-                      <a:off x="0" y="0"/>
-                      <a:ext cx="5723890" cy="8015605"/>
-                    </a:xfrm>
-                    <a:prstGeom prst="rect">
-                      <a:avLst/>
-                    </a:prstGeom>
-                    <a:ln>
-                      <a:noFill/>
-                    </a:ln>
-                  </pic:spPr>
-                </pic:pic>
-              </a:graphicData>
-            </a:graphic>
-          </wp:inline>
-        </w:drawing>
-      </w:r>
-    </w:p>
-    <w:p>
-      <w:pPr>
-        <w:rPr>
-          <w:b/>
-          <w:color w:val="auto"/>
-          <w:lang w:val="id-ID"/>
-        </w:rPr>
-      </w:pPr>
-    </w:p>
-    <w:p>
-      <w:pPr>
-        <w:rPr>
-          <w:color w:val="auto"/>
-          <w:lang w:val="id-ID"/>
-        </w:rPr>
-      </w:pPr>
-    </w:p>
-    <w:p>
-      <w:pPr>
-        <w:rPr>
-          <w:b/>
-          <w:color w:val="auto"/>
-          <w:lang w:val="id-ID"/>
-        </w:rPr>
-      </w:pPr>
-      <w:r>
-        <w:rPr>
-          <w:b/>
-          <w:color w:val="auto"/>
-          <w:lang w:val="id-ID"/>
-        </w:rPr>
-        <w:lastRenderedPageBreak/>
         <w:t>Mengerjakan Ujian</w:t>
       </w:r>
     </w:p>
@@ -12453,76 +12300,13 @@
         <w:rPr>
           <w:b/>
           <w:color w:val="auto"/>
-          <w:lang w:val="id-ID"/>
         </w:rPr>
       </w:pPr>
       <w:r>
         <w:rPr>
           <w:b/>
-          <w:noProof/>
-          <w:color w:val="auto"/>
-        </w:rPr>
-        <w:drawing>
-          <wp:inline distT="0" distB="0" distL="0" distR="0">
-            <wp:extent cx="5248910" cy="8371840"/>
-            <wp:effectExtent l="0" t="0" r="0" b="0"/>
-            <wp:docPr id="1031" name="_x0000_t75"/>
-            <wp:cNvGraphicFramePr>
-              <a:graphicFrameLocks xmlns:a="http://schemas.openxmlformats.org/drawingml/2006/main" noChangeAspect="1"/>
-            </wp:cNvGraphicFramePr>
-            <a:graphic xmlns:a="http://schemas.openxmlformats.org/drawingml/2006/main">
-              <a:graphicData uri="http://schemas.openxmlformats.org/drawingml/2006/picture">
-                <pic:pic xmlns:pic="http://schemas.openxmlformats.org/drawingml/2006/picture">
-                  <pic:nvPicPr>
-                    <pic:cNvPr id="3" name="Image"/>
-                    <pic:cNvPicPr/>
-                  </pic:nvPicPr>
-                  <pic:blipFill>
-                    <a:blip r:embed="rId9" cstate="print">
-                      <a:extLst>
-                        <a:ext uri="{28A0092B-C50C-407E-A947-70E740481C1C}">
-                          <a14:useLocalDpi xmlns:a14="http://schemas.microsoft.com/office/drawing/2010/main" val="0"/>
-                        </a:ext>
-                      </a:extLst>
-                    </a:blip>
-                    <a:srcRect/>
-                    <a:stretch>
-                      <a:fillRect/>
-                    </a:stretch>
-                  </pic:blipFill>
-                  <pic:spPr>
-                    <a:xfrm>
-                      <a:off x="0" y="0"/>
-                      <a:ext cx="5248910" cy="8371840"/>
-                    </a:xfrm>
-                    <a:prstGeom prst="rect">
-                      <a:avLst/>
-                    </a:prstGeom>
-                    <a:ln>
-                      <a:noFill/>
-                    </a:ln>
-                  </pic:spPr>
-                </pic:pic>
-              </a:graphicData>
-            </a:graphic>
-          </wp:inline>
-        </w:drawing>
-      </w:r>
-    </w:p>
-    <w:p>
-      <w:pPr>
-        <w:rPr>
-          <w:b/>
-          <w:color w:val="auto"/>
-          <w:lang w:val="id-ID"/>
-        </w:rPr>
-      </w:pPr>
-      <w:r>
-        <w:rPr>
-          <w:b/>
-          <w:color w:val="auto"/>
-        </w:rPr>
-        <w:lastRenderedPageBreak/>
+          <w:color w:val="auto"/>
+        </w:rPr>
         <w:t xml:space="preserve">Melihat </w:t>
       </w:r>
       <w:r>
@@ -12539,7 +12323,6 @@
         <w:rPr>
           <w:b/>
           <w:color w:val="auto"/>
-          <w:lang w:val="id-ID"/>
         </w:rPr>
       </w:pPr>
     </w:p>
@@ -12554,134 +12337,9 @@
       <w:r>
         <w:rPr>
           <w:b/>
-          <w:noProof/>
-          <w:color w:val="auto"/>
-        </w:rPr>
-        <w:drawing>
-          <wp:inline distT="0" distB="0" distL="0" distR="0">
-            <wp:extent cx="5735955" cy="7113269"/>
-            <wp:effectExtent l="0" t="0" r="0" b="0"/>
-            <wp:docPr id="1032" name="_x0000_t75"/>
-            <wp:cNvGraphicFramePr>
-              <a:graphicFrameLocks xmlns:a="http://schemas.openxmlformats.org/drawingml/2006/main" noChangeAspect="1"/>
-            </wp:cNvGraphicFramePr>
-            <a:graphic xmlns:a="http://schemas.openxmlformats.org/drawingml/2006/main">
-              <a:graphicData uri="http://schemas.openxmlformats.org/drawingml/2006/picture">
-                <pic:pic xmlns:pic="http://schemas.openxmlformats.org/drawingml/2006/picture">
-                  <pic:nvPicPr>
-                    <pic:cNvPr id="4" name="Image"/>
-                    <pic:cNvPicPr/>
-                  </pic:nvPicPr>
-                  <pic:blipFill>
-                    <a:blip r:embed="rId10" cstate="print">
-                      <a:extLst>
-                        <a:ext uri="{28A0092B-C50C-407E-A947-70E740481C1C}">
-                          <a14:useLocalDpi xmlns:a14="http://schemas.microsoft.com/office/drawing/2010/main" val="0"/>
-                        </a:ext>
-                      </a:extLst>
-                    </a:blip>
-                    <a:srcRect/>
-                    <a:stretch>
-                      <a:fillRect/>
-                    </a:stretch>
-                  </pic:blipFill>
-                  <pic:spPr>
-                    <a:xfrm>
-                      <a:off x="0" y="0"/>
-                      <a:ext cx="5735955" cy="7113269"/>
-                    </a:xfrm>
-                    <a:prstGeom prst="rect">
-                      <a:avLst/>
-                    </a:prstGeom>
-                    <a:ln>
-                      <a:noFill/>
-                    </a:ln>
-                  </pic:spPr>
-                </pic:pic>
-              </a:graphicData>
-            </a:graphic>
-          </wp:inline>
-        </w:drawing>
-      </w:r>
-    </w:p>
-    <w:p>
-      <w:pPr>
-        <w:rPr>
-          <w:b/>
           <w:color w:val="auto"/>
           <w:lang w:val="id-ID"/>
         </w:rPr>
-      </w:pPr>
-    </w:p>
-    <w:p>
-      <w:pPr>
-        <w:rPr>
-          <w:b/>
-          <w:color w:val="auto"/>
-          <w:lang w:val="id-ID"/>
-        </w:rPr>
-      </w:pPr>
-    </w:p>
-    <w:p>
-      <w:pPr>
-        <w:rPr>
-          <w:b/>
-          <w:color w:val="auto"/>
-          <w:lang w:val="id-ID"/>
-        </w:rPr>
-      </w:pPr>
-    </w:p>
-    <w:p>
-      <w:pPr>
-        <w:rPr>
-          <w:b/>
-          <w:color w:val="auto"/>
-          <w:lang w:val="id-ID"/>
-        </w:rPr>
-      </w:pPr>
-    </w:p>
-    <w:p>
-      <w:pPr>
-        <w:rPr>
-          <w:b/>
-          <w:color w:val="auto"/>
-          <w:lang w:val="id-ID"/>
-        </w:rPr>
-      </w:pPr>
-    </w:p>
-    <w:p>
-      <w:pPr>
-        <w:rPr>
-          <w:b/>
-          <w:color w:val="auto"/>
-          <w:lang w:val="id-ID"/>
-        </w:rPr>
-      </w:pPr>
-    </w:p>
-    <w:p>
-      <w:pPr>
-        <w:rPr>
-          <w:b/>
-          <w:color w:val="auto"/>
-          <w:lang w:val="id-ID"/>
-        </w:rPr>
-      </w:pPr>
-    </w:p>
-    <w:p>
-      <w:pPr>
-        <w:rPr>
-          <w:b/>
-          <w:color w:val="auto"/>
-          <w:lang w:val="id-ID"/>
-        </w:rPr>
-      </w:pPr>
-      <w:r>
-        <w:rPr>
-          <w:b/>
-          <w:color w:val="auto"/>
-          <w:lang w:val="id-ID"/>
-        </w:rPr>
-        <w:lastRenderedPageBreak/>
         <w:t>Forum Umum</w:t>
       </w:r>
     </w:p>
@@ -12690,7 +12348,6 @@
         <w:rPr>
           <w:b/>
           <w:color w:val="auto"/>
-          <w:lang w:val="id-ID"/>
         </w:rPr>
       </w:pPr>
     </w:p>
@@ -12699,76 +12356,14 @@
         <w:rPr>
           <w:b/>
           <w:color w:val="auto"/>
+        </w:rPr>
+      </w:pPr>
+      <w:r>
+        <w:rPr>
+          <w:b/>
+          <w:color w:val="auto"/>
           <w:lang w:val="id-ID"/>
         </w:rPr>
-      </w:pPr>
-      <w:r>
-        <w:rPr>
-          <w:b/>
-          <w:noProof/>
-          <w:color w:val="auto"/>
-        </w:rPr>
-        <w:drawing>
-          <wp:inline distT="0" distB="0" distL="0" distR="0">
-            <wp:extent cx="4880609" cy="8336280"/>
-            <wp:effectExtent l="0" t="0" r="0" b="0"/>
-            <wp:docPr id="1033" name="_x0000_t75"/>
-            <wp:cNvGraphicFramePr>
-              <a:graphicFrameLocks xmlns:a="http://schemas.openxmlformats.org/drawingml/2006/main" noChangeAspect="1"/>
-            </wp:cNvGraphicFramePr>
-            <a:graphic xmlns:a="http://schemas.openxmlformats.org/drawingml/2006/main">
-              <a:graphicData uri="http://schemas.openxmlformats.org/drawingml/2006/picture">
-                <pic:pic xmlns:pic="http://schemas.openxmlformats.org/drawingml/2006/picture">
-                  <pic:nvPicPr>
-                    <pic:cNvPr id="5" name="Image"/>
-                    <pic:cNvPicPr/>
-                  </pic:nvPicPr>
-                  <pic:blipFill>
-                    <a:blip r:embed="rId11" cstate="print">
-                      <a:extLst>
-                        <a:ext uri="{28A0092B-C50C-407E-A947-70E740481C1C}">
-                          <a14:useLocalDpi xmlns:a14="http://schemas.microsoft.com/office/drawing/2010/main" val="0"/>
-                        </a:ext>
-                      </a:extLst>
-                    </a:blip>
-                    <a:srcRect/>
-                    <a:stretch>
-                      <a:fillRect/>
-                    </a:stretch>
-                  </pic:blipFill>
-                  <pic:spPr>
-                    <a:xfrm>
-                      <a:off x="0" y="0"/>
-                      <a:ext cx="4880609" cy="8336280"/>
-                    </a:xfrm>
-                    <a:prstGeom prst="rect">
-                      <a:avLst/>
-                    </a:prstGeom>
-                    <a:ln>
-                      <a:noFill/>
-                    </a:ln>
-                  </pic:spPr>
-                </pic:pic>
-              </a:graphicData>
-            </a:graphic>
-          </wp:inline>
-        </w:drawing>
-      </w:r>
-    </w:p>
-    <w:p>
-      <w:pPr>
-        <w:rPr>
-          <w:b/>
-          <w:color w:val="auto"/>
-        </w:rPr>
-      </w:pPr>
-      <w:r>
-        <w:rPr>
-          <w:b/>
-          <w:color w:val="auto"/>
-          <w:lang w:val="id-ID"/>
-        </w:rPr>
-        <w:lastRenderedPageBreak/>
         <w:t>Membuat Topik</w:t>
       </w:r>
       <w:r>
@@ -12795,118 +12390,22 @@
           <w:lang w:val="id-ID"/>
         </w:rPr>
       </w:pPr>
+      <w:bookmarkStart w:id="0" w:name="_GoBack"/>
+      <w:bookmarkEnd w:id="0"/>
     </w:p>
     <w:p>
       <w:pPr>
         <w:rPr>
           <w:b/>
           <w:color w:val="auto"/>
+        </w:rPr>
+      </w:pPr>
+      <w:r>
+        <w:rPr>
+          <w:b/>
+          <w:color w:val="auto"/>
           <w:lang w:val="id-ID"/>
         </w:rPr>
-      </w:pPr>
-      <w:r>
-        <w:rPr>
-          <w:b/>
-          <w:noProof/>
-          <w:color w:val="auto"/>
-        </w:rPr>
-        <w:drawing>
-          <wp:inline distT="0" distB="0" distL="0" distR="0">
-            <wp:extent cx="4061460" cy="7731124"/>
-            <wp:effectExtent l="0" t="0" r="0" b="0"/>
-            <wp:docPr id="1035" name="_x0000_t75"/>
-            <wp:cNvGraphicFramePr>
-              <a:graphicFrameLocks xmlns:a="http://schemas.openxmlformats.org/drawingml/2006/main" noChangeAspect="1"/>
-            </wp:cNvGraphicFramePr>
-            <a:graphic xmlns:a="http://schemas.openxmlformats.org/drawingml/2006/main">
-              <a:graphicData uri="http://schemas.openxmlformats.org/drawingml/2006/picture">
-                <pic:pic xmlns:pic="http://schemas.openxmlformats.org/drawingml/2006/picture">
-                  <pic:nvPicPr>
-                    <pic:cNvPr id="7" name="Image"/>
-                    <pic:cNvPicPr/>
-                  </pic:nvPicPr>
-                  <pic:blipFill>
-                    <a:blip r:embed="rId12" cstate="print">
-                      <a:extLst>
-                        <a:ext uri="{28A0092B-C50C-407E-A947-70E740481C1C}">
-                          <a14:useLocalDpi xmlns:a14="http://schemas.microsoft.com/office/drawing/2010/main" val="0"/>
-                        </a:ext>
-                      </a:extLst>
-                    </a:blip>
-                    <a:srcRect/>
-                    <a:stretch>
-                      <a:fillRect/>
-                    </a:stretch>
-                  </pic:blipFill>
-                  <pic:spPr>
-                    <a:xfrm>
-                      <a:off x="0" y="0"/>
-                      <a:ext cx="4061460" cy="7731124"/>
-                    </a:xfrm>
-                    <a:prstGeom prst="rect">
-                      <a:avLst/>
-                    </a:prstGeom>
-                    <a:ln>
-                      <a:noFill/>
-                    </a:ln>
-                  </pic:spPr>
-                </pic:pic>
-              </a:graphicData>
-            </a:graphic>
-          </wp:inline>
-        </w:drawing>
-      </w:r>
-    </w:p>
-    <w:p>
-      <w:pPr>
-        <w:rPr>
-          <w:b/>
-          <w:color w:val="auto"/>
-          <w:lang w:val="id-ID"/>
-        </w:rPr>
-      </w:pPr>
-    </w:p>
-    <w:p>
-      <w:pPr>
-        <w:rPr>
-          <w:b/>
-          <w:color w:val="auto"/>
-          <w:lang w:val="id-ID"/>
-        </w:rPr>
-      </w:pPr>
-    </w:p>
-    <w:p>
-      <w:pPr>
-        <w:rPr>
-          <w:b/>
-          <w:color w:val="auto"/>
-          <w:lang w:val="id-ID"/>
-        </w:rPr>
-      </w:pPr>
-    </w:p>
-    <w:p>
-      <w:pPr>
-        <w:rPr>
-          <w:b/>
-          <w:color w:val="auto"/>
-          <w:lang w:val="id-ID"/>
-        </w:rPr>
-      </w:pPr>
-    </w:p>
-    <w:p>
-      <w:pPr>
-        <w:rPr>
-          <w:b/>
-          <w:color w:val="auto"/>
-        </w:rPr>
-      </w:pPr>
-      <w:r>
-        <w:rPr>
-          <w:b/>
-          <w:color w:val="auto"/>
-          <w:lang w:val="id-ID"/>
-        </w:rPr>
-        <w:lastRenderedPageBreak/>
         <w:t>Melihat Topik</w:t>
       </w:r>
       <w:r>
@@ -12939,76 +12438,14 @@
         <w:rPr>
           <w:b/>
           <w:color w:val="auto"/>
+        </w:rPr>
+      </w:pPr>
+      <w:r>
+        <w:rPr>
+          <w:b/>
+          <w:color w:val="auto"/>
           <w:lang w:val="id-ID"/>
         </w:rPr>
-      </w:pPr>
-      <w:r>
-        <w:rPr>
-          <w:b/>
-          <w:noProof/>
-          <w:color w:val="auto"/>
-        </w:rPr>
-        <w:drawing>
-          <wp:inline distT="0" distB="0" distL="0" distR="0">
-            <wp:extent cx="4382134" cy="8348345"/>
-            <wp:effectExtent l="0" t="0" r="0" b="0"/>
-            <wp:docPr id="1036" name="_x0000_t75"/>
-            <wp:cNvGraphicFramePr>
-              <a:graphicFrameLocks xmlns:a="http://schemas.openxmlformats.org/drawingml/2006/main" noChangeAspect="1"/>
-            </wp:cNvGraphicFramePr>
-            <a:graphic xmlns:a="http://schemas.openxmlformats.org/drawingml/2006/main">
-              <a:graphicData uri="http://schemas.openxmlformats.org/drawingml/2006/picture">
-                <pic:pic xmlns:pic="http://schemas.openxmlformats.org/drawingml/2006/picture">
-                  <pic:nvPicPr>
-                    <pic:cNvPr id="8" name="Image"/>
-                    <pic:cNvPicPr/>
-                  </pic:nvPicPr>
-                  <pic:blipFill>
-                    <a:blip r:embed="rId13" cstate="print">
-                      <a:extLst>
-                        <a:ext uri="{28A0092B-C50C-407E-A947-70E740481C1C}">
-                          <a14:useLocalDpi xmlns:a14="http://schemas.microsoft.com/office/drawing/2010/main" val="0"/>
-                        </a:ext>
-                      </a:extLst>
-                    </a:blip>
-                    <a:srcRect/>
-                    <a:stretch>
-                      <a:fillRect/>
-                    </a:stretch>
-                  </pic:blipFill>
-                  <pic:spPr>
-                    <a:xfrm>
-                      <a:off x="0" y="0"/>
-                      <a:ext cx="4382134" cy="8348345"/>
-                    </a:xfrm>
-                    <a:prstGeom prst="rect">
-                      <a:avLst/>
-                    </a:prstGeom>
-                    <a:ln>
-                      <a:noFill/>
-                    </a:ln>
-                  </pic:spPr>
-                </pic:pic>
-              </a:graphicData>
-            </a:graphic>
-          </wp:inline>
-        </w:drawing>
-      </w:r>
-    </w:p>
-    <w:p>
-      <w:pPr>
-        <w:rPr>
-          <w:b/>
-          <w:color w:val="auto"/>
-        </w:rPr>
-      </w:pPr>
-      <w:r>
-        <w:rPr>
-          <w:b/>
-          <w:color w:val="auto"/>
-          <w:lang w:val="id-ID"/>
-        </w:rPr>
-        <w:lastRenderedPageBreak/>
         <w:t>Membuat Komentar</w:t>
       </w:r>
       <w:r>
@@ -13044,65 +12481,12 @@
           <w:lang w:val="id-ID"/>
         </w:rPr>
       </w:pPr>
-      <w:r>
-        <w:rPr>
-          <w:b/>
-          <w:noProof/>
-          <w:color w:val="auto"/>
-        </w:rPr>
-        <w:drawing>
-          <wp:inline distT="0" distB="0" distL="0" distR="0">
-            <wp:extent cx="4584065" cy="8110855"/>
-            <wp:effectExtent l="0" t="0" r="0" b="0"/>
-            <wp:docPr id="1037" name="_x0000_t75"/>
-            <wp:cNvGraphicFramePr>
-              <a:graphicFrameLocks xmlns:a="http://schemas.openxmlformats.org/drawingml/2006/main" noChangeAspect="1"/>
-            </wp:cNvGraphicFramePr>
-            <a:graphic xmlns:a="http://schemas.openxmlformats.org/drawingml/2006/main">
-              <a:graphicData uri="http://schemas.openxmlformats.org/drawingml/2006/picture">
-                <pic:pic xmlns:pic="http://schemas.openxmlformats.org/drawingml/2006/picture">
-                  <pic:nvPicPr>
-                    <pic:cNvPr id="9" name="Image"/>
-                    <pic:cNvPicPr/>
-                  </pic:nvPicPr>
-                  <pic:blipFill>
-                    <a:blip r:embed="rId14" cstate="print">
-                      <a:extLst>
-                        <a:ext uri="{28A0092B-C50C-407E-A947-70E740481C1C}">
-                          <a14:useLocalDpi xmlns:a14="http://schemas.microsoft.com/office/drawing/2010/main" val="0"/>
-                        </a:ext>
-                      </a:extLst>
-                    </a:blip>
-                    <a:srcRect/>
-                    <a:stretch>
-                      <a:fillRect/>
-                    </a:stretch>
-                  </pic:blipFill>
-                  <pic:spPr>
-                    <a:xfrm>
-                      <a:off x="0" y="0"/>
-                      <a:ext cx="4584065" cy="8110855"/>
-                    </a:xfrm>
-                    <a:prstGeom prst="rect">
-                      <a:avLst/>
-                    </a:prstGeom>
-                    <a:ln>
-                      <a:noFill/>
-                    </a:ln>
-                  </pic:spPr>
-                </pic:pic>
-              </a:graphicData>
-            </a:graphic>
-          </wp:inline>
-        </w:drawing>
-      </w:r>
     </w:p>
     <w:p>
       <w:pPr>
         <w:rPr>
           <w:b/>
           <w:color w:val="auto"/>
-          <w:lang w:val="id-ID"/>
         </w:rPr>
       </w:pPr>
       <w:r>
@@ -13168,7 +12552,7 @@
                     <pic:cNvPicPr/>
                   </pic:nvPicPr>
                   <pic:blipFill>
-                    <a:blip r:embed="rId15">
+                    <a:blip r:embed="rId7">
                       <a:extLst>
                         <a:ext uri="{28A0092B-C50C-407E-A947-70E740481C1C}">
                           <a14:useLocalDpi xmlns:a14="http://schemas.microsoft.com/office/drawing/2010/main" val="0"/>
@@ -13187,6 +12571,671 @@
                     <a:prstGeom prst="rect">
                       <a:avLst/>
                     </a:prstGeom>
+                  </pic:spPr>
+                </pic:pic>
+              </a:graphicData>
+            </a:graphic>
+          </wp:inline>
+        </w:drawing>
+      </w:r>
+    </w:p>
+    <w:p>
+      <w:pPr>
+        <w:rPr>
+          <w:b/>
+          <w:color w:val="auto"/>
+        </w:rPr>
+      </w:pPr>
+      <w:r>
+        <w:rPr>
+          <w:b/>
+          <w:color w:val="auto"/>
+        </w:rPr>
+        <w:br w:type="page"/>
+      </w:r>
+    </w:p>
+    <w:p>
+      <w:pPr>
+        <w:rPr>
+          <w:b/>
+          <w:color w:val="auto"/>
+        </w:rPr>
+      </w:pPr>
+      <w:r>
+        <w:rPr>
+          <w:b/>
+          <w:color w:val="auto"/>
+        </w:rPr>
+        <w:lastRenderedPageBreak/>
+        <w:t>Sequence Diagram</w:t>
+      </w:r>
+    </w:p>
+    <w:p>
+      <w:pPr>
+        <w:rPr>
+          <w:b/>
+          <w:color w:val="auto"/>
+        </w:rPr>
+      </w:pPr>
+      <w:r>
+        <w:rPr>
+          <w:b/>
+          <w:color w:val="auto"/>
+        </w:rPr>
+        <w:t>Registrasi</w:t>
+      </w:r>
+    </w:p>
+    <w:p>
+      <w:pPr>
+        <w:rPr>
+          <w:color w:val="auto"/>
+        </w:rPr>
+      </w:pPr>
+      <w:r>
+        <w:rPr>
+          <w:noProof/>
+          <w:color w:val="auto"/>
+        </w:rPr>
+        <w:drawing>
+          <wp:inline distT="0" distB="0" distL="0" distR="0">
+            <wp:extent cx="5731333" cy="6021070"/>
+            <wp:effectExtent l="0" t="0" r="0" b="0"/>
+            <wp:docPr id="1" name="Picture 1"/>
+            <wp:cNvGraphicFramePr>
+              <a:graphicFrameLocks xmlns:a="http://schemas.openxmlformats.org/drawingml/2006/main" noChangeAspect="1"/>
+            </wp:cNvGraphicFramePr>
+            <a:graphic xmlns:a="http://schemas.openxmlformats.org/drawingml/2006/main">
+              <a:graphicData uri="http://schemas.openxmlformats.org/drawingml/2006/picture">
+                <pic:pic xmlns:pic="http://schemas.openxmlformats.org/drawingml/2006/picture">
+                  <pic:nvPicPr>
+                    <pic:cNvPr id="0" name="ECS Sequence Diagram - Registrasi.png"/>
+                    <pic:cNvPicPr/>
+                  </pic:nvPicPr>
+                  <pic:blipFill>
+                    <a:blip r:embed="rId8">
+                      <a:extLst>
+                        <a:ext uri="{28A0092B-C50C-407E-A947-70E740481C1C}">
+                          <a14:useLocalDpi xmlns:a14="http://schemas.microsoft.com/office/drawing/2010/main" val="0"/>
+                        </a:ext>
+                      </a:extLst>
+                    </a:blip>
+                    <a:stretch>
+                      <a:fillRect/>
+                    </a:stretch>
+                  </pic:blipFill>
+                  <pic:spPr>
+                    <a:xfrm>
+                      <a:off x="0" y="0"/>
+                      <a:ext cx="5731333" cy="6021070"/>
+                    </a:xfrm>
+                    <a:prstGeom prst="rect">
+                      <a:avLst/>
+                    </a:prstGeom>
+                  </pic:spPr>
+                </pic:pic>
+              </a:graphicData>
+            </a:graphic>
+          </wp:inline>
+        </w:drawing>
+      </w:r>
+    </w:p>
+    <w:p>
+      <w:pPr>
+        <w:rPr>
+          <w:color w:val="auto"/>
+        </w:rPr>
+      </w:pPr>
+    </w:p>
+    <w:p>
+      <w:pPr>
+        <w:rPr>
+          <w:b/>
+          <w:color w:val="auto"/>
+        </w:rPr>
+      </w:pPr>
+      <w:r>
+        <w:rPr>
+          <w:b/>
+          <w:color w:val="auto"/>
+        </w:rPr>
+        <w:br w:type="page"/>
+      </w:r>
+    </w:p>
+    <w:p>
+      <w:pPr>
+        <w:rPr>
+          <w:b/>
+          <w:color w:val="auto"/>
+        </w:rPr>
+      </w:pPr>
+      <w:r>
+        <w:rPr>
+          <w:b/>
+          <w:color w:val="auto"/>
+        </w:rPr>
+        <w:lastRenderedPageBreak/>
+        <w:t>Membuat Topik Forum</w:t>
+      </w:r>
+    </w:p>
+    <w:p>
+      <w:pPr>
+        <w:rPr>
+          <w:b/>
+          <w:color w:val="auto"/>
+        </w:rPr>
+      </w:pPr>
+      <w:r>
+        <w:rPr>
+          <w:b/>
+          <w:noProof/>
+          <w:color w:val="auto"/>
+        </w:rPr>
+        <w:drawing>
+          <wp:inline distT="0" distB="0" distL="0" distR="0">
+            <wp:extent cx="5731510" cy="4938395"/>
+            <wp:effectExtent l="0" t="0" r="0" b="0"/>
+            <wp:docPr id="5" name="Picture 5"/>
+            <wp:cNvGraphicFramePr>
+              <a:graphicFrameLocks xmlns:a="http://schemas.openxmlformats.org/drawingml/2006/main" noChangeAspect="1"/>
+            </wp:cNvGraphicFramePr>
+            <a:graphic xmlns:a="http://schemas.openxmlformats.org/drawingml/2006/main">
+              <a:graphicData uri="http://schemas.openxmlformats.org/drawingml/2006/picture">
+                <pic:pic xmlns:pic="http://schemas.openxmlformats.org/drawingml/2006/picture">
+                  <pic:nvPicPr>
+                    <pic:cNvPr id="0" name="sequenceForum.png"/>
+                    <pic:cNvPicPr/>
+                  </pic:nvPicPr>
+                  <pic:blipFill>
+                    <a:blip r:embed="rId9">
+                      <a:extLst>
+                        <a:ext uri="{28A0092B-C50C-407E-A947-70E740481C1C}">
+                          <a14:useLocalDpi xmlns:a14="http://schemas.microsoft.com/office/drawing/2010/main" val="0"/>
+                        </a:ext>
+                      </a:extLst>
+                    </a:blip>
+                    <a:stretch>
+                      <a:fillRect/>
+                    </a:stretch>
+                  </pic:blipFill>
+                  <pic:spPr>
+                    <a:xfrm>
+                      <a:off x="0" y="0"/>
+                      <a:ext cx="5731510" cy="4938395"/>
+                    </a:xfrm>
+                    <a:prstGeom prst="rect">
+                      <a:avLst/>
+                    </a:prstGeom>
+                  </pic:spPr>
+                </pic:pic>
+              </a:graphicData>
+            </a:graphic>
+          </wp:inline>
+        </w:drawing>
+      </w:r>
+    </w:p>
+    <w:p>
+      <w:pPr>
+        <w:rPr>
+          <w:b/>
+          <w:color w:val="auto"/>
+        </w:rPr>
+      </w:pPr>
+      <w:r>
+        <w:rPr>
+          <w:b/>
+          <w:color w:val="auto"/>
+        </w:rPr>
+        <w:br w:type="page"/>
+      </w:r>
+    </w:p>
+    <w:p>
+      <w:pPr>
+        <w:rPr>
+          <w:b/>
+          <w:color w:val="auto"/>
+        </w:rPr>
+      </w:pPr>
+      <w:r>
+        <w:rPr>
+          <w:b/>
+          <w:color w:val="auto"/>
+        </w:rPr>
+        <w:lastRenderedPageBreak/>
+        <w:t>Membuat Komentar Forum</w:t>
+      </w:r>
+    </w:p>
+    <w:p>
+      <w:pPr>
+        <w:rPr>
+          <w:b/>
+          <w:color w:val="auto"/>
+        </w:rPr>
+      </w:pPr>
+      <w:r>
+        <w:rPr>
+          <w:b/>
+          <w:noProof/>
+          <w:color w:val="auto"/>
+        </w:rPr>
+        <w:drawing>
+          <wp:inline distT="0" distB="0" distL="0" distR="0">
+            <wp:extent cx="5731510" cy="4938395"/>
+            <wp:effectExtent l="0" t="0" r="0" b="0"/>
+            <wp:docPr id="6" name="Picture 6"/>
+            <wp:cNvGraphicFramePr>
+              <a:graphicFrameLocks xmlns:a="http://schemas.openxmlformats.org/drawingml/2006/main" noChangeAspect="1"/>
+            </wp:cNvGraphicFramePr>
+            <a:graphic xmlns:a="http://schemas.openxmlformats.org/drawingml/2006/main">
+              <a:graphicData uri="http://schemas.openxmlformats.org/drawingml/2006/picture">
+                <pic:pic xmlns:pic="http://schemas.openxmlformats.org/drawingml/2006/picture">
+                  <pic:nvPicPr>
+                    <pic:cNvPr id="0" name="sequenceComment.png"/>
+                    <pic:cNvPicPr/>
+                  </pic:nvPicPr>
+                  <pic:blipFill>
+                    <a:blip r:embed="rId10">
+                      <a:extLst>
+                        <a:ext uri="{28A0092B-C50C-407E-A947-70E740481C1C}">
+                          <a14:useLocalDpi xmlns:a14="http://schemas.microsoft.com/office/drawing/2010/main" val="0"/>
+                        </a:ext>
+                      </a:extLst>
+                    </a:blip>
+                    <a:stretch>
+                      <a:fillRect/>
+                    </a:stretch>
+                  </pic:blipFill>
+                  <pic:spPr>
+                    <a:xfrm>
+                      <a:off x="0" y="0"/>
+                      <a:ext cx="5731510" cy="4938395"/>
+                    </a:xfrm>
+                    <a:prstGeom prst="rect">
+                      <a:avLst/>
+                    </a:prstGeom>
+                  </pic:spPr>
+                </pic:pic>
+              </a:graphicData>
+            </a:graphic>
+          </wp:inline>
+        </w:drawing>
+      </w:r>
+    </w:p>
+    <w:p>
+      <w:pPr>
+        <w:rPr>
+          <w:b/>
+          <w:color w:val="auto"/>
+        </w:rPr>
+      </w:pPr>
+      <w:r>
+        <w:rPr>
+          <w:b/>
+          <w:color w:val="auto"/>
+        </w:rPr>
+        <w:br w:type="page"/>
+      </w:r>
+    </w:p>
+    <w:p>
+      <w:pPr>
+        <w:rPr>
+          <w:b/>
+          <w:color w:val="auto"/>
+        </w:rPr>
+      </w:pPr>
+      <w:r>
+        <w:rPr>
+          <w:b/>
+          <w:color w:val="auto"/>
+        </w:rPr>
+        <w:lastRenderedPageBreak/>
+        <w:t>Membuat Quiz</w:t>
+      </w:r>
+    </w:p>
+    <w:p>
+      <w:pPr>
+        <w:rPr>
+          <w:b/>
+          <w:color w:val="auto"/>
+        </w:rPr>
+      </w:pPr>
+      <w:r>
+        <w:rPr>
+          <w:b/>
+          <w:noProof/>
+          <w:color w:val="auto"/>
+        </w:rPr>
+        <w:drawing>
+          <wp:inline distT="0" distB="0" distL="0" distR="0">
+            <wp:extent cx="5734050" cy="4695534"/>
+            <wp:effectExtent l="0" t="0" r="0" b="0"/>
+            <wp:docPr id="7" name="Picture 7"/>
+            <wp:cNvGraphicFramePr>
+              <a:graphicFrameLocks xmlns:a="http://schemas.openxmlformats.org/drawingml/2006/main" noChangeAspect="1"/>
+            </wp:cNvGraphicFramePr>
+            <a:graphic xmlns:a="http://schemas.openxmlformats.org/drawingml/2006/main">
+              <a:graphicData uri="http://schemas.openxmlformats.org/drawingml/2006/picture">
+                <pic:pic xmlns:pic="http://schemas.openxmlformats.org/drawingml/2006/picture">
+                  <pic:nvPicPr>
+                    <pic:cNvPr id="0" name="Create Quiz Sequence Diagram.jpg"/>
+                    <pic:cNvPicPr/>
+                  </pic:nvPicPr>
+                  <pic:blipFill rotWithShape="1">
+                    <a:blip r:embed="rId11">
+                      <a:extLst>
+                        <a:ext uri="{28A0092B-C50C-407E-A947-70E740481C1C}">
+                          <a14:useLocalDpi xmlns:a14="http://schemas.microsoft.com/office/drawing/2010/main" val="0"/>
+                        </a:ext>
+                      </a:extLst>
+                    </a:blip>
+                    <a:srcRect t="7505"/>
+                    <a:stretch/>
+                  </pic:blipFill>
+                  <pic:spPr bwMode="auto">
+                    <a:xfrm>
+                      <a:off x="0" y="0"/>
+                      <a:ext cx="5731510" cy="4693454"/>
+                    </a:xfrm>
+                    <a:prstGeom prst="rect">
+                      <a:avLst/>
+                    </a:prstGeom>
+                    <a:ln>
+                      <a:noFill/>
+                    </a:ln>
+                    <a:extLst>
+                      <a:ext uri="{53640926-AAD7-44D8-BBD7-CCE9431645EC}">
+                        <a14:shadowObscured xmlns:a14="http://schemas.microsoft.com/office/drawing/2010/main"/>
+                      </a:ext>
+                    </a:extLst>
+                  </pic:spPr>
+                </pic:pic>
+              </a:graphicData>
+            </a:graphic>
+          </wp:inline>
+        </w:drawing>
+      </w:r>
+    </w:p>
+    <w:p>
+      <w:pPr>
+        <w:rPr>
+          <w:b/>
+          <w:color w:val="auto"/>
+        </w:rPr>
+      </w:pPr>
+      <w:r>
+        <w:rPr>
+          <w:b/>
+          <w:color w:val="auto"/>
+        </w:rPr>
+        <w:br w:type="page"/>
+      </w:r>
+    </w:p>
+    <w:p>
+      <w:pPr>
+        <w:rPr>
+          <w:b/>
+          <w:color w:val="auto"/>
+        </w:rPr>
+      </w:pPr>
+      <w:r>
+        <w:rPr>
+          <w:b/>
+          <w:color w:val="auto"/>
+        </w:rPr>
+        <w:lastRenderedPageBreak/>
+        <w:t>Mengikuti Quiz</w:t>
+      </w:r>
+    </w:p>
+    <w:p>
+      <w:pPr>
+        <w:rPr>
+          <w:b/>
+          <w:color w:val="auto"/>
+        </w:rPr>
+      </w:pPr>
+      <w:r>
+        <w:rPr>
+          <w:b/>
+          <w:noProof/>
+          <w:color w:val="auto"/>
+        </w:rPr>
+        <w:drawing>
+          <wp:inline distT="0" distB="0" distL="0" distR="0">
+            <wp:extent cx="5733167" cy="6210300"/>
+            <wp:effectExtent l="0" t="0" r="0" b="0"/>
+            <wp:docPr id="8" name="Picture 8"/>
+            <wp:cNvGraphicFramePr>
+              <a:graphicFrameLocks xmlns:a="http://schemas.openxmlformats.org/drawingml/2006/main" noChangeAspect="1"/>
+            </wp:cNvGraphicFramePr>
+            <a:graphic xmlns:a="http://schemas.openxmlformats.org/drawingml/2006/main">
+              <a:graphicData uri="http://schemas.openxmlformats.org/drawingml/2006/picture">
+                <pic:pic xmlns:pic="http://schemas.openxmlformats.org/drawingml/2006/picture">
+                  <pic:nvPicPr>
+                    <pic:cNvPr id="0" name="Join Quiz Sequence Diagram.jpg"/>
+                    <pic:cNvPicPr/>
+                  </pic:nvPicPr>
+                  <pic:blipFill rotWithShape="1">
+                    <a:blip r:embed="rId12">
+                      <a:extLst>
+                        <a:ext uri="{28A0092B-C50C-407E-A947-70E740481C1C}">
+                          <a14:useLocalDpi xmlns:a14="http://schemas.microsoft.com/office/drawing/2010/main" val="0"/>
+                        </a:ext>
+                      </a:extLst>
+                    </a:blip>
+                    <a:srcRect t="5780"/>
+                    <a:stretch/>
+                  </pic:blipFill>
+                  <pic:spPr bwMode="auto">
+                    <a:xfrm>
+                      <a:off x="0" y="0"/>
+                      <a:ext cx="5731510" cy="6208505"/>
+                    </a:xfrm>
+                    <a:prstGeom prst="rect">
+                      <a:avLst/>
+                    </a:prstGeom>
+                    <a:ln>
+                      <a:noFill/>
+                    </a:ln>
+                    <a:extLst>
+                      <a:ext uri="{53640926-AAD7-44D8-BBD7-CCE9431645EC}">
+                        <a14:shadowObscured xmlns:a14="http://schemas.microsoft.com/office/drawing/2010/main"/>
+                      </a:ext>
+                    </a:extLst>
+                  </pic:spPr>
+                </pic:pic>
+              </a:graphicData>
+            </a:graphic>
+          </wp:inline>
+        </w:drawing>
+      </w:r>
+    </w:p>
+    <w:p>
+      <w:pPr>
+        <w:rPr>
+          <w:b/>
+          <w:color w:val="auto"/>
+        </w:rPr>
+      </w:pPr>
+      <w:r>
+        <w:rPr>
+          <w:b/>
+          <w:color w:val="auto"/>
+        </w:rPr>
+        <w:br w:type="page"/>
+      </w:r>
+    </w:p>
+    <w:p>
+      <w:pPr>
+        <w:rPr>
+          <w:b/>
+          <w:color w:val="auto"/>
+        </w:rPr>
+      </w:pPr>
+      <w:r>
+        <w:rPr>
+          <w:b/>
+          <w:color w:val="auto"/>
+        </w:rPr>
+        <w:lastRenderedPageBreak/>
+        <w:t>Membuat Webinar</w:t>
+      </w:r>
+    </w:p>
+    <w:p>
+      <w:pPr>
+        <w:rPr>
+          <w:b/>
+          <w:color w:val="auto"/>
+        </w:rPr>
+      </w:pPr>
+      <w:r>
+        <w:rPr>
+          <w:b/>
+          <w:noProof/>
+          <w:color w:val="auto"/>
+        </w:rPr>
+        <w:drawing>
+          <wp:inline distT="0" distB="0" distL="0" distR="0">
+            <wp:extent cx="5730039" cy="5819775"/>
+            <wp:effectExtent l="0" t="0" r="0" b="0"/>
+            <wp:docPr id="3" name="Picture 3"/>
+            <wp:cNvGraphicFramePr>
+              <a:graphicFrameLocks xmlns:a="http://schemas.openxmlformats.org/drawingml/2006/main" noChangeAspect="1"/>
+            </wp:cNvGraphicFramePr>
+            <a:graphic xmlns:a="http://schemas.openxmlformats.org/drawingml/2006/main">
+              <a:graphicData uri="http://schemas.openxmlformats.org/drawingml/2006/picture">
+                <pic:pic xmlns:pic="http://schemas.openxmlformats.org/drawingml/2006/picture">
+                  <pic:nvPicPr>
+                    <pic:cNvPr id="0" name="ECS Sequence Diagram - Membuat Webinar.png"/>
+                    <pic:cNvPicPr/>
+                  </pic:nvPicPr>
+                  <pic:blipFill rotWithShape="1">
+                    <a:blip r:embed="rId13">
+                      <a:extLst>
+                        <a:ext uri="{28A0092B-C50C-407E-A947-70E740481C1C}">
+                          <a14:useLocalDpi xmlns:a14="http://schemas.microsoft.com/office/drawing/2010/main" val="0"/>
+                        </a:ext>
+                      </a:extLst>
+                    </a:blip>
+                    <a:srcRect t="3780"/>
+                    <a:stretch/>
+                  </pic:blipFill>
+                  <pic:spPr bwMode="auto">
+                    <a:xfrm>
+                      <a:off x="0" y="0"/>
+                      <a:ext cx="5731242" cy="5820997"/>
+                    </a:xfrm>
+                    <a:prstGeom prst="rect">
+                      <a:avLst/>
+                    </a:prstGeom>
+                    <a:ln>
+                      <a:noFill/>
+                    </a:ln>
+                    <a:extLst>
+                      <a:ext uri="{53640926-AAD7-44D8-BBD7-CCE9431645EC}">
+                        <a14:shadowObscured xmlns:a14="http://schemas.microsoft.com/office/drawing/2010/main"/>
+                      </a:ext>
+                    </a:extLst>
+                  </pic:spPr>
+                </pic:pic>
+              </a:graphicData>
+            </a:graphic>
+          </wp:inline>
+        </w:drawing>
+      </w:r>
+    </w:p>
+    <w:p>
+      <w:pPr>
+        <w:rPr>
+          <w:b/>
+          <w:color w:val="auto"/>
+        </w:rPr>
+      </w:pPr>
+    </w:p>
+    <w:p>
+      <w:pPr>
+        <w:rPr>
+          <w:b/>
+          <w:color w:val="auto"/>
+        </w:rPr>
+      </w:pPr>
+      <w:r>
+        <w:rPr>
+          <w:b/>
+          <w:color w:val="auto"/>
+        </w:rPr>
+        <w:br w:type="page"/>
+      </w:r>
+    </w:p>
+    <w:p>
+      <w:pPr>
+        <w:rPr>
+          <w:b/>
+          <w:color w:val="auto"/>
+        </w:rPr>
+      </w:pPr>
+      <w:r>
+        <w:rPr>
+          <w:b/>
+          <w:color w:val="auto"/>
+        </w:rPr>
+        <w:lastRenderedPageBreak/>
+        <w:t>Mengikuti Webinar</w:t>
+      </w:r>
+    </w:p>
+    <w:p>
+      <w:pPr>
+        <w:rPr>
+          <w:b/>
+          <w:color w:val="auto"/>
+        </w:rPr>
+      </w:pPr>
+      <w:r>
+        <w:rPr>
+          <w:b/>
+          <w:noProof/>
+          <w:color w:val="auto"/>
+        </w:rPr>
+        <w:drawing>
+          <wp:inline distT="0" distB="0" distL="0" distR="0">
+            <wp:extent cx="5729838" cy="5838825"/>
+            <wp:effectExtent l="0" t="0" r="0" b="0"/>
+            <wp:docPr id="4" name="Picture 4"/>
+            <wp:cNvGraphicFramePr>
+              <a:graphicFrameLocks xmlns:a="http://schemas.openxmlformats.org/drawingml/2006/main" noChangeAspect="1"/>
+            </wp:cNvGraphicFramePr>
+            <a:graphic xmlns:a="http://schemas.openxmlformats.org/drawingml/2006/main">
+              <a:graphicData uri="http://schemas.openxmlformats.org/drawingml/2006/picture">
+                <pic:pic xmlns:pic="http://schemas.openxmlformats.org/drawingml/2006/picture">
+                  <pic:nvPicPr>
+                    <pic:cNvPr id="0" name="ECS Sequence Diagram - Mengikuti Webinar.png"/>
+                    <pic:cNvPicPr/>
+                  </pic:nvPicPr>
+                  <pic:blipFill rotWithShape="1">
+                    <a:blip r:embed="rId14">
+                      <a:extLst>
+                        <a:ext uri="{28A0092B-C50C-407E-A947-70E740481C1C}">
+                          <a14:useLocalDpi xmlns:a14="http://schemas.microsoft.com/office/drawing/2010/main" val="0"/>
+                        </a:ext>
+                      </a:extLst>
+                    </a:blip>
+                    <a:srcRect t="3768"/>
+                    <a:stretch/>
+                  </pic:blipFill>
+                  <pic:spPr bwMode="auto">
+                    <a:xfrm>
+                      <a:off x="0" y="0"/>
+                      <a:ext cx="5729838" cy="5838825"/>
+                    </a:xfrm>
+                    <a:prstGeom prst="rect">
+                      <a:avLst/>
+                    </a:prstGeom>
+                    <a:ln>
+                      <a:noFill/>
+                    </a:ln>
+                    <a:extLst>
+                      <a:ext uri="{53640926-AAD7-44D8-BBD7-CCE9431645EC}">
+                        <a14:shadowObscured xmlns:a14="http://schemas.microsoft.com/office/drawing/2010/main"/>
+                      </a:ext>
+                    </a:extLst>
                   </pic:spPr>
                 </pic:pic>
               </a:graphicData>

</xml_diff>